<commit_message>
Winter 2017 update final
</commit_message>
<xml_diff>
--- a/labs/Word/Introduction to Team Foundation Build 2018.docx
+++ b/labs/Word/Introduction to Team Foundation Build 2018.docx
@@ -183,7 +183,7 @@
           <w:r>
             <w:fldChar w:fldCharType="separate"/>
           </w:r>
-          <w:hyperlink w:anchor="_Toc497943188" w:history="1">
+          <w:hyperlink w:anchor="_Toc500246513" w:history="1">
             <w:r>
               <w:rPr>
                 <w:rStyle w:val="Hyperlink"/>
@@ -210,7 +210,7 @@
                 <w:noProof/>
                 <w:webHidden/>
               </w:rPr>
-              <w:instrText xml:space="preserve"> PAGEREF _Toc497943188 \h </w:instrText>
+              <w:instrText xml:space="preserve"> PAGEREF _Toc500246513 \h </w:instrText>
             </w:r>
             <w:r>
               <w:rPr>
@@ -252,7 +252,7 @@
               <w:lang w:bidi="ar-SA"/>
             </w:rPr>
           </w:pPr>
-          <w:hyperlink w:anchor="_Toc497943189" w:history="1">
+          <w:hyperlink w:anchor="_Toc500246514" w:history="1">
             <w:r>
               <w:rPr>
                 <w:rStyle w:val="Hyperlink"/>
@@ -279,7 +279,7 @@
                 <w:noProof/>
                 <w:webHidden/>
               </w:rPr>
-              <w:instrText xml:space="preserve"> PAGEREF _Toc497943189 \h </w:instrText>
+              <w:instrText xml:space="preserve"> PAGEREF _Toc500246514 \h </w:instrText>
             </w:r>
             <w:r>
               <w:rPr>
@@ -321,7 +321,7 @@
               <w:lang w:bidi="ar-SA"/>
             </w:rPr>
           </w:pPr>
-          <w:hyperlink w:anchor="_Toc497943190" w:history="1">
+          <w:hyperlink w:anchor="_Toc500246515" w:history="1">
             <w:r>
               <w:rPr>
                 <w:rStyle w:val="Hyperlink"/>
@@ -348,7 +348,7 @@
                 <w:noProof/>
                 <w:webHidden/>
               </w:rPr>
-              <w:instrText xml:space="preserve"> PAGEREF _Toc497943190 \h </w:instrText>
+              <w:instrText xml:space="preserve"> PAGEREF _Toc500246515 \h </w:instrText>
             </w:r>
             <w:r>
               <w:rPr>
@@ -387,7 +387,7 @@
               <w:lang w:bidi="ar-SA"/>
             </w:rPr>
           </w:pPr>
-          <w:hyperlink w:anchor="_Toc497943191" w:history="1">
+          <w:hyperlink w:anchor="_Toc500246516" w:history="1">
             <w:r>
               <w:rPr>
                 <w:rStyle w:val="Hyperlink"/>
@@ -415,7 +415,7 @@
                 <w:noProof/>
                 <w:webHidden/>
               </w:rPr>
-              <w:instrText xml:space="preserve"> PAGEREF _Toc497943191 \h </w:instrText>
+              <w:instrText xml:space="preserve"> PAGEREF _Toc500246516 \h </w:instrText>
             </w:r>
             <w:r>
               <w:rPr>
@@ -457,7 +457,7 @@
               <w:lang w:bidi="ar-SA"/>
             </w:rPr>
           </w:pPr>
-          <w:hyperlink w:anchor="_Toc497943192" w:history="1">
+          <w:hyperlink w:anchor="_Toc500246517" w:history="1">
             <w:r>
               <w:rPr>
                 <w:rStyle w:val="Hyperlink"/>
@@ -484,7 +484,7 @@
                 <w:noProof/>
                 <w:webHidden/>
               </w:rPr>
-              <w:instrText xml:space="preserve"> PAGEREF _Toc497943192 \h </w:instrText>
+              <w:instrText xml:space="preserve"> PAGEREF _Toc500246517 \h </w:instrText>
             </w:r>
             <w:r>
               <w:rPr>
@@ -526,7 +526,7 @@
               <w:lang w:bidi="ar-SA"/>
             </w:rPr>
           </w:pPr>
-          <w:hyperlink w:anchor="_Toc497943193" w:history="1">
+          <w:hyperlink w:anchor="_Toc500246518" w:history="1">
             <w:r>
               <w:rPr>
                 <w:rStyle w:val="Hyperlink"/>
@@ -553,7 +553,7 @@
                 <w:noProof/>
                 <w:webHidden/>
               </w:rPr>
-              <w:instrText xml:space="preserve"> PAGEREF _Toc497943193 \h </w:instrText>
+              <w:instrText xml:space="preserve"> PAGEREF _Toc500246518 \h </w:instrText>
             </w:r>
             <w:r>
               <w:rPr>
@@ -573,7 +573,7 @@
                 <w:noProof/>
                 <w:webHidden/>
               </w:rPr>
-              <w:t>3</w:t>
+              <w:t>2</w:t>
             </w:r>
             <w:r>
               <w:rPr>
@@ -595,7 +595,7 @@
               <w:lang w:bidi="ar-SA"/>
             </w:rPr>
           </w:pPr>
-          <w:hyperlink w:anchor="_Toc497943194" w:history="1">
+          <w:hyperlink w:anchor="_Toc500246519" w:history="1">
             <w:r>
               <w:rPr>
                 <w:rStyle w:val="Hyperlink"/>
@@ -622,7 +622,7 @@
                 <w:noProof/>
                 <w:webHidden/>
               </w:rPr>
-              <w:instrText xml:space="preserve"> PAGEREF _Toc497943194 \h </w:instrText>
+              <w:instrText xml:space="preserve"> PAGEREF _Toc500246519 \h </w:instrText>
             </w:r>
             <w:r>
               <w:rPr>
@@ -664,7 +664,7 @@
               <w:lang w:bidi="ar-SA"/>
             </w:rPr>
           </w:pPr>
-          <w:hyperlink w:anchor="_Toc497943195" w:history="1">
+          <w:hyperlink w:anchor="_Toc500246520" w:history="1">
             <w:r>
               <w:rPr>
                 <w:rStyle w:val="Hyperlink"/>
@@ -691,7 +691,7 @@
                 <w:noProof/>
                 <w:webHidden/>
               </w:rPr>
-              <w:instrText xml:space="preserve"> PAGEREF _Toc497943195 \h </w:instrText>
+              <w:instrText xml:space="preserve"> PAGEREF _Toc500246520 \h </w:instrText>
             </w:r>
             <w:r>
               <w:rPr>
@@ -730,7 +730,7 @@
               <w:lang w:bidi="ar-SA"/>
             </w:rPr>
           </w:pPr>
-          <w:hyperlink w:anchor="_Toc497943196" w:history="1">
+          <w:hyperlink w:anchor="_Toc500246521" w:history="1">
             <w:r>
               <w:rPr>
                 <w:rStyle w:val="Hyperlink"/>
@@ -757,7 +757,7 @@
                 <w:noProof/>
                 <w:webHidden/>
               </w:rPr>
-              <w:instrText xml:space="preserve"> PAGEREF _Toc497943196 \h </w:instrText>
+              <w:instrText xml:space="preserve"> PAGEREF _Toc500246521 \h </w:instrText>
             </w:r>
             <w:r>
               <w:rPr>
@@ -799,7 +799,7 @@
               <w:lang w:bidi="ar-SA"/>
             </w:rPr>
           </w:pPr>
-          <w:hyperlink w:anchor="_Toc497943197" w:history="1">
+          <w:hyperlink w:anchor="_Toc500246522" w:history="1">
             <w:r>
               <w:rPr>
                 <w:rStyle w:val="Hyperlink"/>
@@ -826,7 +826,7 @@
                 <w:noProof/>
                 <w:webHidden/>
               </w:rPr>
-              <w:instrText xml:space="preserve"> PAGEREF _Toc497943197 \h </w:instrText>
+              <w:instrText xml:space="preserve"> PAGEREF _Toc500246522 \h </w:instrText>
             </w:r>
             <w:r>
               <w:rPr>
@@ -868,7 +868,7 @@
               <w:lang w:bidi="ar-SA"/>
             </w:rPr>
           </w:pPr>
-          <w:hyperlink w:anchor="_Toc497943198" w:history="1">
+          <w:hyperlink w:anchor="_Toc500246523" w:history="1">
             <w:r>
               <w:rPr>
                 <w:rStyle w:val="Hyperlink"/>
@@ -895,7 +895,7 @@
                 <w:noProof/>
                 <w:webHidden/>
               </w:rPr>
-              <w:instrText xml:space="preserve"> PAGEREF _Toc497943198 \h </w:instrText>
+              <w:instrText xml:space="preserve"> PAGEREF _Toc500246523 \h </w:instrText>
             </w:r>
             <w:r>
               <w:rPr>
@@ -934,7 +934,7 @@
               <w:lang w:bidi="ar-SA"/>
             </w:rPr>
           </w:pPr>
-          <w:hyperlink w:anchor="_Toc497943199" w:history="1">
+          <w:hyperlink w:anchor="_Toc500246524" w:history="1">
             <w:r>
               <w:rPr>
                 <w:rStyle w:val="Hyperlink"/>
@@ -961,7 +961,7 @@
                 <w:noProof/>
                 <w:webHidden/>
               </w:rPr>
-              <w:instrText xml:space="preserve"> PAGEREF _Toc497943199 \h </w:instrText>
+              <w:instrText xml:space="preserve"> PAGEREF _Toc500246524 \h </w:instrText>
             </w:r>
             <w:r>
               <w:rPr>
@@ -1003,7 +1003,7 @@
               <w:lang w:bidi="ar-SA"/>
             </w:rPr>
           </w:pPr>
-          <w:hyperlink w:anchor="_Toc497943200" w:history="1">
+          <w:hyperlink w:anchor="_Toc500246525" w:history="1">
             <w:r>
               <w:rPr>
                 <w:rStyle w:val="Hyperlink"/>
@@ -1030,7 +1030,7 @@
                 <w:noProof/>
                 <w:webHidden/>
               </w:rPr>
-              <w:instrText xml:space="preserve"> PAGEREF _Toc497943200 \h </w:instrText>
+              <w:instrText xml:space="preserve"> PAGEREF _Toc500246525 \h </w:instrText>
             </w:r>
             <w:r>
               <w:rPr>
@@ -1072,7 +1072,7 @@
               <w:lang w:bidi="ar-SA"/>
             </w:rPr>
           </w:pPr>
-          <w:hyperlink w:anchor="_Toc497943201" w:history="1">
+          <w:hyperlink w:anchor="_Toc500246526" w:history="1">
             <w:r>
               <w:rPr>
                 <w:rStyle w:val="Hyperlink"/>
@@ -1099,7 +1099,7 @@
                 <w:noProof/>
                 <w:webHidden/>
               </w:rPr>
-              <w:instrText xml:space="preserve"> PAGEREF _Toc497943201 \h </w:instrText>
+              <w:instrText xml:space="preserve"> PAGEREF _Toc500246526 \h </w:instrText>
             </w:r>
             <w:r>
               <w:rPr>
@@ -1141,7 +1141,7 @@
               <w:lang w:bidi="ar-SA"/>
             </w:rPr>
           </w:pPr>
-          <w:hyperlink w:anchor="_Toc497943202" w:history="1">
+          <w:hyperlink w:anchor="_Toc500246527" w:history="1">
             <w:r>
               <w:rPr>
                 <w:rStyle w:val="Hyperlink"/>
@@ -1168,7 +1168,7 @@
                 <w:noProof/>
                 <w:webHidden/>
               </w:rPr>
-              <w:instrText xml:space="preserve"> PAGEREF _Toc497943202 \h </w:instrText>
+              <w:instrText xml:space="preserve"> PAGEREF _Toc500246527 \h </w:instrText>
             </w:r>
             <w:r>
               <w:rPr>
@@ -1210,7 +1210,7 @@
               <w:lang w:bidi="ar-SA"/>
             </w:rPr>
           </w:pPr>
-          <w:hyperlink w:anchor="_Toc497943203" w:history="1">
+          <w:hyperlink w:anchor="_Toc500246528" w:history="1">
             <w:r>
               <w:rPr>
                 <w:rStyle w:val="Hyperlink"/>
@@ -1237,7 +1237,7 @@
                 <w:noProof/>
                 <w:webHidden/>
               </w:rPr>
-              <w:instrText xml:space="preserve"> PAGEREF _Toc497943203 \h </w:instrText>
+              <w:instrText xml:space="preserve"> PAGEREF _Toc500246528 \h </w:instrText>
             </w:r>
             <w:r>
               <w:rPr>
@@ -1301,7 +1301,7 @@
       <w:pPr>
         <w:pStyle w:val="Heading1"/>
       </w:pPr>
-      <w:bookmarkStart w:id="0" w:name="_Toc497943188"/>
+      <w:bookmarkStart w:id="0" w:name="_Toc500246513"/>
       <w:r>
         <w:t>Overview</w:t>
       </w:r>
@@ -1312,26 +1312,26 @@
         <w:pStyle w:val="ppBodyText"/>
       </w:pPr>
       <w:r>
-        <w:t>In this lab, you will learn how to use the new Team Foundation Build in order to build, test, and deploy your applications. This new scriptable build system is both web-based and cross-platform, and Microsoft recommends using it instead of the</w:t>
-      </w:r>
-      <w:r>
-        <w:t xml:space="preserve"> now deprecated</w:t>
-      </w:r>
-      <w:r>
-        <w:t xml:space="preserve"> XAML</w:t>
-      </w:r>
-      <w:r>
-        <w:t xml:space="preserve"> </w:t>
-      </w:r>
-      <w:r>
-        <w:t>build system. Although we won’t demonstrate all of the cross-platform possibilities in this lab, it is important to point out that you can also build for iOS, Android, Java (using Ant, Maven, or Gradle), and Linux.</w:t>
+        <w:t xml:space="preserve">In this lab, you will learn how to use the Team Foundation Build in order to build, test, and deploy your applications. This </w:t>
+      </w:r>
+      <w:r>
+        <w:t>s</w:t>
+      </w:r>
+      <w:r>
+        <w:t xml:space="preserve">criptable build system is both web-based and cross-platform, </w:t>
+      </w:r>
+      <w:r>
+        <w:t>while also providing a modern interface for visualizing sophisticated workflows</w:t>
+      </w:r>
+      <w:r>
+        <w:t>. Although we won’t demonstrate all of the cross-platform possibilities in this lab, it is important to point out that you can also build for iOS, Android, Java (using Ant, Maven, or Gradle), and Linux.</w:t>
       </w:r>
     </w:p>
     <w:p>
       <w:pPr>
         <w:pStyle w:val="Heading2"/>
       </w:pPr>
-      <w:bookmarkStart w:id="1" w:name="_Toc497943189"/>
+      <w:bookmarkStart w:id="1" w:name="_Toc500246514"/>
       <w:r>
         <w:t>Prerequisites</w:t>
       </w:r>
@@ -1360,7 +1360,7 @@
       <w:pPr>
         <w:pStyle w:val="Heading2"/>
       </w:pPr>
-      <w:bookmarkStart w:id="2" w:name="_Toc497943190"/>
+      <w:bookmarkStart w:id="2" w:name="_Toc500246515"/>
       <w:r>
         <w:lastRenderedPageBreak/>
         <w:t>About the Fabrikam Fiber Scenario</w:t>
@@ -1392,6 +1392,8 @@
       <w:r>
         <w:t>In this set of hands-on labs, you will take part in a number of scenarios that involve the development and testing team at Fabrikam Fiber. The team, which consists of 8-10 people has decided to use Visual Studio application lifecycle management tools to manage their source code, run their builds, test their web sites, and plan and track the project.</w:t>
       </w:r>
+      <w:bookmarkStart w:id="3" w:name="_GoBack"/>
+      <w:bookmarkEnd w:id="3"/>
     </w:p>
     <w:p>
       <w:pPr>
@@ -1400,14 +1402,14 @@
           <w:rFonts w:eastAsia="Arial Unicode MS"/>
         </w:rPr>
       </w:pPr>
-      <w:bookmarkStart w:id="3" w:name="_Toc497943191"/>
+      <w:bookmarkStart w:id="4" w:name="_Toc500246516"/>
       <w:r>
         <w:rPr>
           <w:rFonts w:eastAsia="Arial Unicode MS"/>
         </w:rPr>
         <w:t>Exercise 1: Build Agent Pools and Queues</w:t>
       </w:r>
-      <w:bookmarkEnd w:id="3"/>
+      <w:bookmarkEnd w:id="4"/>
     </w:p>
     <w:p>
       <w:pPr>
@@ -1424,16 +1426,16 @@
         <w:t>8</w:t>
       </w:r>
       <w:r>
-        <w:t xml:space="preserve"> (formerly referred to as Build vNext). This new scriptable build system is web-based and cross-platform, and is recommended for all new and existing builds going forward.</w:t>
+        <w:t>. This new scriptable build system is web-based and cross-platform, and is recommended for all new and existing builds going forward.</w:t>
       </w:r>
     </w:p>
     <w:p>
       <w:pPr>
         <w:pStyle w:val="Heading2"/>
       </w:pPr>
-      <w:bookmarkStart w:id="4" w:name="_Toc472623712"/>
-      <w:bookmarkStart w:id="5" w:name="_Toc430352963"/>
-      <w:bookmarkStart w:id="6" w:name="_Toc497943192"/>
+      <w:bookmarkStart w:id="5" w:name="_Toc472623712"/>
+      <w:bookmarkStart w:id="6" w:name="_Toc430352963"/>
+      <w:bookmarkStart w:id="7" w:name="_Toc500246517"/>
       <w:r>
         <w:t xml:space="preserve">Task 1: </w:t>
       </w:r>
@@ -1443,9 +1445,9 @@
       <w:r>
         <w:t>Build Hub in TFS Web Access</w:t>
       </w:r>
-      <w:bookmarkEnd w:id="4"/>
       <w:bookmarkEnd w:id="5"/>
       <w:bookmarkEnd w:id="6"/>
+      <w:bookmarkEnd w:id="7"/>
     </w:p>
     <w:p>
       <w:pPr>
@@ -1490,19 +1492,6 @@
           <w:rFonts w:cstheme="minorHAnsi"/>
         </w:rPr>
         <w:t>.</w:t>
-      </w:r>
-    </w:p>
-    <w:p>
-      <w:pPr>
-        <w:pStyle w:val="ListParagraph"/>
-        <w:numPr>
-          <w:ilvl w:val="0"/>
-          <w:numId w:val="26"/>
-        </w:numPr>
-        <w:ind w:left="360"/>
-      </w:pPr>
-      <w:r>
-        <w:t>Let’s say that the Fabrikam Fiber team has been building their web applications using XAML build system, but that they are ready to move to the new scriptable TFS build system that was made available in 2015. Since they have been relying on a standard build template, the transition to the new build system should be relatively straightforward.</w:t>
       </w:r>
     </w:p>
     <w:p>
@@ -1624,10 +1613,19 @@
         <w:rPr>
           <w:b/>
         </w:rPr>
-        <w:t>Build &amp; Release</w:t>
+        <w:t>Build and</w:t>
+      </w:r>
+      <w:r>
+        <w:rPr>
+          <w:b/>
+        </w:rPr>
+        <w:t xml:space="preserve"> Release</w:t>
       </w:r>
       <w:r>
         <w:t xml:space="preserve"> tab.</w:t>
+      </w:r>
+      <w:r>
+        <w:t xml:space="preserve"> This view provides a dashboard to access all available builds for the project.</w:t>
       </w:r>
     </w:p>
     <w:p>
@@ -1687,25 +1685,16 @@
         <w:ind w:left="360"/>
       </w:pPr>
       <w:r>
-        <w:t xml:space="preserve">Select the </w:t>
-      </w:r>
-      <w:r>
-        <w:rPr>
-          <w:b/>
-        </w:rPr>
-        <w:t>XAML</w:t>
-      </w:r>
-      <w:r>
-        <w:t xml:space="preserve"> tab to view the project’s XAML build definitions. Here you can see the existing </w:t>
-      </w:r>
-      <w:r>
-        <w:rPr>
-          <w:b/>
-        </w:rPr>
-        <w:t xml:space="preserve">Nightly Fabrikam (Dev) </w:t>
-      </w:r>
-      <w:r>
-        <w:t>XAML build definition that is currently used by the team to validate the development branch.</w:t>
+        <w:t xml:space="preserve">We’ll return to this view shortly once we are ready to </w:t>
+      </w:r>
+      <w:r>
+        <w:t>create a new build</w:t>
+      </w:r>
+      <w:r>
+        <w:t>, but first we need to configure the infrastructure nece</w:t>
+      </w:r>
+      <w:r>
+        <w:t>ssary for the new build system.</w:t>
       </w:r>
     </w:p>
     <w:p>
@@ -1713,69 +1702,6 @@
         <w:pStyle w:val="ListParagraph"/>
         <w:ind w:left="360"/>
       </w:pPr>
-      <w:r>
-        <w:rPr>
-          <w:noProof/>
-          <w:lang w:bidi="ar-SA"/>
-        </w:rPr>
-        <w:lastRenderedPageBreak/>
-        <w:drawing>
-          <wp:inline distT="0" distB="0" distL="0" distR="0" wp14:anchorId="22C86442" wp14:editId="7CBB0FA4">
-            <wp:extent cx="3076190" cy="1257143"/>
-            <wp:effectExtent l="0" t="0" r="0" b="635"/>
-            <wp:docPr id="4" name="Picture 4"/>
-            <wp:cNvGraphicFramePr>
-              <a:graphicFrameLocks xmlns:a="http://schemas.openxmlformats.org/drawingml/2006/main" noChangeAspect="1"/>
-            </wp:cNvGraphicFramePr>
-            <a:graphic xmlns:a="http://schemas.openxmlformats.org/drawingml/2006/main">
-              <a:graphicData uri="http://schemas.openxmlformats.org/drawingml/2006/picture">
-                <pic:pic xmlns:pic="http://schemas.openxmlformats.org/drawingml/2006/picture">
-                  <pic:nvPicPr>
-                    <pic:cNvPr id="1" name=""/>
-                    <pic:cNvPicPr/>
-                  </pic:nvPicPr>
-                  <pic:blipFill>
-                    <a:blip r:embed="rId15"/>
-                    <a:stretch>
-                      <a:fillRect/>
-                    </a:stretch>
-                  </pic:blipFill>
-                  <pic:spPr>
-                    <a:xfrm>
-                      <a:off x="0" y="0"/>
-                      <a:ext cx="3076190" cy="1257143"/>
-                    </a:xfrm>
-                    <a:prstGeom prst="rect">
-                      <a:avLst/>
-                    </a:prstGeom>
-                  </pic:spPr>
-                </pic:pic>
-              </a:graphicData>
-            </a:graphic>
-          </wp:inline>
-        </w:drawing>
-      </w:r>
-    </w:p>
-    <w:p>
-      <w:pPr>
-        <w:pStyle w:val="ListParagraph"/>
-        <w:numPr>
-          <w:ilvl w:val="0"/>
-          <w:numId w:val="26"/>
-        </w:numPr>
-        <w:ind w:left="360"/>
-      </w:pPr>
-      <w:r>
-        <w:t xml:space="preserve">We’ll return to this view shortly once we are ready to translate the existing </w:t>
-      </w:r>
-      <w:bookmarkStart w:id="7" w:name="_GoBack"/>
-      <w:r>
-        <w:t>XAML</w:t>
-      </w:r>
-      <w:bookmarkEnd w:id="7"/>
-      <w:r>
-        <w:t xml:space="preserve"> build to the new system, but first we need to configure the infrastructure necessary for the new build system. </w:t>
-      </w:r>
     </w:p>
     <w:p>
       <w:pPr>
@@ -1783,7 +1709,7 @@
       </w:pPr>
       <w:bookmarkStart w:id="8" w:name="_Toc472623713"/>
       <w:bookmarkStart w:id="9" w:name="_Toc430352964"/>
-      <w:bookmarkStart w:id="10" w:name="_Toc497943193"/>
+      <w:bookmarkStart w:id="10" w:name="_Toc500246518"/>
       <w:r>
         <w:t>Task 2: Creating an Agent Pool</w:t>
       </w:r>
@@ -1843,6 +1769,7 @@
           <w:noProof/>
           <w:lang w:bidi="ar-SA"/>
         </w:rPr>
+        <w:lastRenderedPageBreak/>
         <w:drawing>
           <wp:inline distT="0" distB="0" distL="0" distR="0" wp14:anchorId="22A411BA" wp14:editId="4FE50624">
             <wp:extent cx="3691890" cy="2286000"/>
@@ -1861,7 +1788,7 @@
                     </pic:cNvPicPr>
                   </pic:nvPicPr>
                   <pic:blipFill>
-                    <a:blip r:embed="rId16">
+                    <a:blip r:embed="rId15">
                       <a:extLst>
                         <a:ext uri="{28A0092B-C50C-407E-A947-70E740481C1C}">
                           <a14:useLocalDpi xmlns:a14="http://schemas.microsoft.com/office/drawing/2010/main" val="0"/>
@@ -1940,7 +1867,7 @@
                     <pic:cNvPicPr/>
                   </pic:nvPicPr>
                   <pic:blipFill>
-                    <a:blip r:embed="rId17"/>
+                    <a:blip r:embed="rId16"/>
                     <a:stretch>
                       <a:fillRect/>
                     </a:stretch>
@@ -1992,7 +1919,6 @@
           <w:noProof/>
           <w:lang w:bidi="ar-SA"/>
         </w:rPr>
-        <w:lastRenderedPageBreak/>
         <w:drawing>
           <wp:inline distT="0" distB="0" distL="0" distR="0" wp14:anchorId="0B48BF73" wp14:editId="6466C601">
             <wp:extent cx="2286000" cy="1294130"/>
@@ -2011,7 +1937,7 @@
                     </pic:cNvPicPr>
                   </pic:nvPicPr>
                   <pic:blipFill>
-                    <a:blip r:embed="rId18">
+                    <a:blip r:embed="rId17">
                       <a:extLst>
                         <a:ext uri="{28A0092B-C50C-407E-A947-70E740481C1C}">
                           <a14:useLocalDpi xmlns:a14="http://schemas.microsoft.com/office/drawing/2010/main" val="0"/>
@@ -2083,6 +2009,7 @@
           <w:noProof/>
           <w:lang w:bidi="ar-SA"/>
         </w:rPr>
+        <w:lastRenderedPageBreak/>
         <w:drawing>
           <wp:inline distT="0" distB="0" distL="0" distR="0" wp14:anchorId="6E42EA42" wp14:editId="1821CDAE">
             <wp:extent cx="2380952" cy="2390476"/>
@@ -2099,7 +2026,7 @@
                     <pic:cNvPicPr/>
                   </pic:nvPicPr>
                   <pic:blipFill>
-                    <a:blip r:embed="rId19"/>
+                    <a:blip r:embed="rId18"/>
                     <a:stretch>
                       <a:fillRect/>
                     </a:stretch>
@@ -2141,7 +2068,7 @@
       </w:pPr>
       <w:bookmarkStart w:id="11" w:name="_Toc472623714"/>
       <w:bookmarkStart w:id="12" w:name="_Toc430352965"/>
-      <w:bookmarkStart w:id="13" w:name="_Toc497943194"/>
+      <w:bookmarkStart w:id="13" w:name="_Toc500246519"/>
       <w:r>
         <w:t>Task 3: Creating a Build Queue</w:t>
       </w:r>
@@ -2211,7 +2138,7 @@
                     </pic:cNvPicPr>
                   </pic:nvPicPr>
                   <pic:blipFill>
-                    <a:blip r:embed="rId20">
+                    <a:blip r:embed="rId19">
                       <a:extLst>
                         <a:ext uri="{28A0092B-C50C-407E-A947-70E740481C1C}">
                           <a14:useLocalDpi xmlns:a14="http://schemas.microsoft.com/office/drawing/2010/main" val="0"/>
@@ -2293,7 +2220,7 @@
                     <pic:cNvPicPr/>
                   </pic:nvPicPr>
                   <pic:blipFill>
-                    <a:blip r:embed="rId21"/>
+                    <a:blip r:embed="rId20"/>
                     <a:stretch>
                       <a:fillRect/>
                     </a:stretch>
@@ -2364,7 +2291,7 @@
                     </pic:cNvPicPr>
                   </pic:nvPicPr>
                   <pic:blipFill>
-                    <a:blip r:embed="rId22">
+                    <a:blip r:embed="rId21">
                       <a:extLst>
                         <a:ext uri="{28A0092B-C50C-407E-A947-70E740481C1C}">
                           <a14:useLocalDpi xmlns:a14="http://schemas.microsoft.com/office/drawing/2010/main" val="0"/>
@@ -2475,7 +2402,7 @@
                     </pic:cNvPicPr>
                   </pic:nvPicPr>
                   <pic:blipFill>
-                    <a:blip r:embed="rId23">
+                    <a:blip r:embed="rId22">
                       <a:extLst>
                         <a:ext uri="{28A0092B-C50C-407E-A947-70E740481C1C}">
                           <a14:useLocalDpi xmlns:a14="http://schemas.microsoft.com/office/drawing/2010/main" val="0"/>
@@ -2580,7 +2507,7 @@
                     </pic:cNvPicPr>
                   </pic:nvPicPr>
                   <pic:blipFill>
-                    <a:blip r:embed="rId24">
+                    <a:blip r:embed="rId23">
                       <a:extLst>
                         <a:ext uri="{28A0092B-C50C-407E-A947-70E740481C1C}">
                           <a14:useLocalDpi xmlns:a14="http://schemas.microsoft.com/office/drawing/2010/main" val="0"/>
@@ -2662,7 +2589,7 @@
                     </pic:cNvPicPr>
                   </pic:nvPicPr>
                   <pic:blipFill>
-                    <a:blip r:embed="rId25">
+                    <a:blip r:embed="rId24">
                       <a:extLst>
                         <a:ext uri="{28A0092B-C50C-407E-A947-70E740481C1C}">
                           <a14:useLocalDpi xmlns:a14="http://schemas.microsoft.com/office/drawing/2010/main" val="0"/>
@@ -2744,7 +2671,7 @@
                     </pic:cNvPicPr>
                   </pic:nvPicPr>
                   <pic:blipFill>
-                    <a:blip r:embed="rId26">
+                    <a:blip r:embed="rId25">
                       <a:extLst>
                         <a:ext uri="{28A0092B-C50C-407E-A947-70E740481C1C}">
                           <a14:useLocalDpi xmlns:a14="http://schemas.microsoft.com/office/drawing/2010/main" val="0"/>
@@ -2782,7 +2709,7 @@
       </w:pPr>
       <w:bookmarkStart w:id="14" w:name="_Toc472623715"/>
       <w:bookmarkStart w:id="15" w:name="_Toc430352966"/>
-      <w:bookmarkStart w:id="16" w:name="_Toc497943195"/>
+      <w:bookmarkStart w:id="16" w:name="_Toc500246520"/>
       <w:r>
         <w:t>Task 4: Installing and Configuring an Agent</w:t>
       </w:r>
@@ -2839,7 +2766,7 @@
                     </pic:cNvPicPr>
                   </pic:nvPicPr>
                   <pic:blipFill>
-                    <a:blip r:embed="rId27">
+                    <a:blip r:embed="rId26">
                       <a:extLst>
                         <a:ext uri="{28A0092B-C50C-407E-A947-70E740481C1C}">
                           <a14:useLocalDpi xmlns:a14="http://schemas.microsoft.com/office/drawing/2010/main" val="0"/>
@@ -2958,7 +2885,7 @@
       <w:r>
         <w:t>Enter the server URL “</w:t>
       </w:r>
-      <w:hyperlink r:id="rId28" w:history="1">
+      <w:hyperlink r:id="rId27" w:history="1">
         <w:r>
           <w:rPr>
             <w:rStyle w:val="Hyperlink"/>
@@ -3154,7 +3081,7 @@
                     </pic:cNvPicPr>
                   </pic:nvPicPr>
                   <pic:blipFill>
-                    <a:blip r:embed="rId29">
+                    <a:blip r:embed="rId28">
                       <a:extLst>
                         <a:ext uri="{28A0092B-C50C-407E-A947-70E740481C1C}">
                           <a14:useLocalDpi xmlns:a14="http://schemas.microsoft.com/office/drawing/2010/main" val="0"/>
@@ -3267,7 +3194,7 @@
                     <pic:cNvPicPr/>
                   </pic:nvPicPr>
                   <pic:blipFill>
-                    <a:blip r:embed="rId30"/>
+                    <a:blip r:embed="rId29"/>
                     <a:stretch>
                       <a:fillRect/>
                     </a:stretch>
@@ -3341,7 +3268,7 @@
                     <pic:cNvPicPr/>
                   </pic:nvPicPr>
                   <pic:blipFill>
-                    <a:blip r:embed="rId31"/>
+                    <a:blip r:embed="rId30"/>
                     <a:stretch>
                       <a:fillRect/>
                     </a:stretch>
@@ -3415,7 +3342,7 @@
                     </pic:cNvPicPr>
                   </pic:nvPicPr>
                   <pic:blipFill>
-                    <a:blip r:embed="rId32">
+                    <a:blip r:embed="rId31">
                       <a:extLst>
                         <a:ext uri="{28A0092B-C50C-407E-A947-70E740481C1C}">
                           <a14:useLocalDpi xmlns:a14="http://schemas.microsoft.com/office/drawing/2010/main" val="0"/>
@@ -3452,13 +3379,13 @@
         <w:pStyle w:val="Heading1"/>
       </w:pPr>
       <w:bookmarkStart w:id="17" w:name="_Toc472623716"/>
-      <w:bookmarkStart w:id="18" w:name="_Toc497943196"/>
-      <w:bookmarkStart w:id="19" w:name="_Toc430352967"/>
+      <w:bookmarkStart w:id="18" w:name="_Toc430352967"/>
+      <w:bookmarkStart w:id="19" w:name="_Toc500246521"/>
       <w:r>
         <w:t>Exercise 2: Build Definitions</w:t>
       </w:r>
       <w:bookmarkEnd w:id="17"/>
-      <w:bookmarkEnd w:id="18"/>
+      <w:bookmarkEnd w:id="19"/>
     </w:p>
     <w:p>
       <w:pPr>
@@ -3477,7 +3404,7 @@
         <w:pStyle w:val="Heading2"/>
       </w:pPr>
       <w:bookmarkStart w:id="20" w:name="_Toc472623717"/>
-      <w:bookmarkStart w:id="21" w:name="_Toc497943197"/>
+      <w:bookmarkStart w:id="21" w:name="_Toc500246522"/>
       <w:r>
         <w:t xml:space="preserve">Task 1: Creating a </w:t>
       </w:r>
@@ -3505,7 +3432,7 @@
       <w:r>
         <w:t>emplate</w:t>
       </w:r>
-      <w:bookmarkEnd w:id="19"/>
+      <w:bookmarkEnd w:id="18"/>
       <w:bookmarkEnd w:id="20"/>
       <w:bookmarkEnd w:id="21"/>
     </w:p>
@@ -3559,7 +3486,7 @@
                     <pic:cNvPicPr/>
                   </pic:nvPicPr>
                   <pic:blipFill>
-                    <a:blip r:embed="rId33"/>
+                    <a:blip r:embed="rId32"/>
                     <a:stretch>
                       <a:fillRect/>
                     </a:stretch>
@@ -3620,7 +3547,7 @@
                     </pic:cNvPicPr>
                   </pic:nvPicPr>
                   <pic:blipFill>
-                    <a:blip r:embed="rId34">
+                    <a:blip r:embed="rId33">
                       <a:extLst>
                         <a:ext uri="{28A0092B-C50C-407E-A947-70E740481C1C}">
                           <a14:useLocalDpi xmlns:a14="http://schemas.microsoft.com/office/drawing/2010/main" val="0"/>
@@ -3709,7 +3636,7 @@
                     <pic:cNvPicPr/>
                   </pic:nvPicPr>
                   <pic:blipFill>
-                    <a:blip r:embed="rId35"/>
+                    <a:blip r:embed="rId34"/>
                     <a:stretch>
                       <a:fillRect/>
                     </a:stretch>
@@ -3777,7 +3704,7 @@
                     <pic:cNvPicPr/>
                   </pic:nvPicPr>
                   <pic:blipFill>
-                    <a:blip r:embed="rId36"/>
+                    <a:blip r:embed="rId35"/>
                     <a:stretch>
                       <a:fillRect/>
                     </a:stretch>
@@ -3884,7 +3811,7 @@
                     <pic:cNvPicPr/>
                   </pic:nvPicPr>
                   <pic:blipFill rotWithShape="1">
-                    <a:blip r:embed="rId37"/>
+                    <a:blip r:embed="rId36"/>
                     <a:srcRect t="36338"/>
                     <a:stretch/>
                   </pic:blipFill>
@@ -3959,7 +3886,7 @@
                     <pic:cNvPicPr/>
                   </pic:nvPicPr>
                   <pic:blipFill>
-                    <a:blip r:embed="rId38"/>
+                    <a:blip r:embed="rId37"/>
                     <a:stretch>
                       <a:fillRect/>
                     </a:stretch>
@@ -4037,7 +3964,7 @@
                     <pic:cNvPicPr/>
                   </pic:nvPicPr>
                   <pic:blipFill rotWithShape="1">
-                    <a:blip r:embed="rId39"/>
+                    <a:blip r:embed="rId38"/>
                     <a:srcRect t="15037"/>
                     <a:stretch/>
                   </pic:blipFill>
@@ -4130,7 +4057,7 @@
                     <pic:cNvPicPr/>
                   </pic:nvPicPr>
                   <pic:blipFill>
-                    <a:blip r:embed="rId40"/>
+                    <a:blip r:embed="rId39"/>
                     <a:stretch>
                       <a:fillRect/>
                     </a:stretch>
@@ -4216,7 +4143,7 @@
                     <pic:cNvPicPr/>
                   </pic:nvPicPr>
                   <pic:blipFill>
-                    <a:blip r:embed="rId41"/>
+                    <a:blip r:embed="rId40"/>
                     <a:stretch>
                       <a:fillRect/>
                     </a:stretch>
@@ -4278,7 +4205,7 @@
         <w:lastRenderedPageBreak/>
         <w:t xml:space="preserve">activities found on GitHub </w:t>
       </w:r>
-      <w:hyperlink r:id="rId42" w:history="1">
+      <w:hyperlink r:id="rId41" w:history="1">
         <w:r>
           <w:rPr>
             <w:rStyle w:val="Hyperlink"/>
@@ -4318,7 +4245,7 @@
                     </pic:cNvPicPr>
                   </pic:nvPicPr>
                   <pic:blipFill>
-                    <a:blip r:embed="rId43">
+                    <a:blip r:embed="rId42">
                       <a:extLst>
                         <a:ext uri="{28A0092B-C50C-407E-A947-70E740481C1C}">
                           <a14:useLocalDpi xmlns:a14="http://schemas.microsoft.com/office/drawing/2010/main" val="0"/>
@@ -4397,7 +4324,7 @@
                     <pic:cNvPicPr/>
                   </pic:nvPicPr>
                   <pic:blipFill rotWithShape="1">
-                    <a:blip r:embed="rId44"/>
+                    <a:blip r:embed="rId43"/>
                     <a:srcRect t="48049"/>
                     <a:stretch/>
                   </pic:blipFill>
@@ -4436,7 +4363,7 @@
       <w:r>
         <w:t xml:space="preserve">This list shows variables that will be available to all build steps (tasks). There are a number of predefined variables that can be used by tasks during the build, all listed </w:t>
       </w:r>
-      <w:hyperlink r:id="rId45" w:history="1">
+      <w:hyperlink r:id="rId44" w:history="1">
         <w:r>
           <w:rPr>
             <w:rStyle w:val="Hyperlink"/>
@@ -4481,6 +4408,128 @@
             <wp:extent cx="5400000" cy="1428571"/>
             <wp:effectExtent l="0" t="0" r="0" b="635"/>
             <wp:docPr id="21" name="Picture 21"/>
+            <wp:cNvGraphicFramePr>
+              <a:graphicFrameLocks xmlns:a="http://schemas.openxmlformats.org/drawingml/2006/main" noChangeAspect="1"/>
+            </wp:cNvGraphicFramePr>
+            <a:graphic xmlns:a="http://schemas.openxmlformats.org/drawingml/2006/main">
+              <a:graphicData uri="http://schemas.openxmlformats.org/drawingml/2006/picture">
+                <pic:pic xmlns:pic="http://schemas.openxmlformats.org/drawingml/2006/picture">
+                  <pic:nvPicPr>
+                    <pic:cNvPr id="1" name=""/>
+                    <pic:cNvPicPr/>
+                  </pic:nvPicPr>
+                  <pic:blipFill>
+                    <a:blip r:embed="rId45"/>
+                    <a:stretch>
+                      <a:fillRect/>
+                    </a:stretch>
+                  </pic:blipFill>
+                  <pic:spPr>
+                    <a:xfrm>
+                      <a:off x="0" y="0"/>
+                      <a:ext cx="5400000" cy="1428571"/>
+                    </a:xfrm>
+                    <a:prstGeom prst="rect">
+                      <a:avLst/>
+                    </a:prstGeom>
+                  </pic:spPr>
+                </pic:pic>
+              </a:graphicData>
+            </a:graphic>
+          </wp:inline>
+        </w:drawing>
+      </w:r>
+    </w:p>
+    <w:p>
+      <w:pPr>
+        <w:pStyle w:val="ListParagraph"/>
+        <w:numPr>
+          <w:ilvl w:val="0"/>
+          <w:numId w:val="32"/>
+        </w:numPr>
+      </w:pPr>
+      <w:r>
+        <w:t xml:space="preserve">Although we will not do so for the purposes of this </w:t>
+      </w:r>
+      <w:r>
+        <w:t>lab</w:t>
+      </w:r>
+      <w:r>
+        <w:t xml:space="preserve">, you could modify </w:t>
+      </w:r>
+      <w:r>
+        <w:rPr>
+          <w:b/>
+        </w:rPr>
+        <w:t>BuildConfiguration</w:t>
+      </w:r>
+      <w:r>
+        <w:t xml:space="preserve"> to be </w:t>
+      </w:r>
+      <w:r>
+        <w:rPr>
+          <w:b/>
+        </w:rPr>
+        <w:t>“debug, release”</w:t>
+      </w:r>
+      <w:r>
+        <w:t xml:space="preserve"> in order to build both versions.</w:t>
+      </w:r>
+    </w:p>
+    <w:p>
+      <w:pPr>
+        <w:pStyle w:val="ppNote"/>
+        <w:rPr>
+          <w:b/>
+        </w:rPr>
+      </w:pPr>
+      <w:r>
+        <w:rPr>
+          <w:b/>
+        </w:rPr>
+        <w:t xml:space="preserve">Note: </w:t>
+      </w:r>
+      <w:r>
+        <w:t>Using variables is a great way to specify secrets as well. If you were to add in a variable to contain a password, for example, you could click the Secret button just to the right of the Value column (lock icon) to prevent it from being displayed here.</w:t>
+      </w:r>
+    </w:p>
+    <w:p>
+      <w:pPr>
+        <w:pStyle w:val="ListParagraph"/>
+        <w:numPr>
+          <w:ilvl w:val="0"/>
+          <w:numId w:val="32"/>
+        </w:numPr>
+      </w:pPr>
+      <w:r>
+        <w:lastRenderedPageBreak/>
+        <w:t xml:space="preserve">Select the </w:t>
+      </w:r>
+      <w:r>
+        <w:rPr>
+          <w:b/>
+        </w:rPr>
+        <w:t>Triggers</w:t>
+      </w:r>
+      <w:r>
+        <w:t xml:space="preserve"> tab. Although we will not use them in this definition, this is where you can configure continuous integration or schedule the build.</w:t>
+      </w:r>
+    </w:p>
+    <w:p>
+      <w:pPr>
+        <w:pStyle w:val="ListParagraph"/>
+        <w:ind w:left="360"/>
+      </w:pPr>
+      <w:r>
+        <w:rPr>
+          <w:noProof/>
+          <w:lang w:bidi="ar-SA"/>
+        </w:rPr>
+        <w:drawing>
+          <wp:inline distT="0" distB="0" distL="0" distR="0" wp14:anchorId="71702F46" wp14:editId="77D27222">
+            <wp:extent cx="4152381" cy="380952"/>
+            <wp:effectExtent l="0" t="0" r="635" b="635"/>
+            <wp:docPr id="22" name="Picture 22"/>
             <wp:cNvGraphicFramePr>
               <a:graphicFrameLocks xmlns:a="http://schemas.openxmlformats.org/drawingml/2006/main" noChangeAspect="1"/>
             </wp:cNvGraphicFramePr>
@@ -4500,7 +4549,7 @@
                   <pic:spPr>
                     <a:xfrm>
                       <a:off x="0" y="0"/>
-                      <a:ext cx="5400000" cy="1428571"/>
+                      <a:ext cx="4152381" cy="380952"/>
                     </a:xfrm>
                     <a:prstGeom prst="rect">
                       <a:avLst/>
@@ -4522,70 +4571,16 @@
         </w:numPr>
       </w:pPr>
       <w:r>
-        <w:t xml:space="preserve">Although we will not do so for the purposes of this </w:t>
-      </w:r>
-      <w:r>
-        <w:t>lab</w:t>
-      </w:r>
-      <w:r>
-        <w:t xml:space="preserve">, you could modify </w:t>
+        <w:t xml:space="preserve">Select the </w:t>
       </w:r>
       <w:r>
         <w:rPr>
           <w:b/>
         </w:rPr>
-        <w:t>BuildConfiguration</w:t>
-      </w:r>
-      <w:r>
-        <w:t xml:space="preserve"> to be </w:t>
-      </w:r>
-      <w:r>
-        <w:rPr>
-          <w:b/>
-        </w:rPr>
-        <w:t>“debug, release”</w:t>
-      </w:r>
-      <w:r>
-        <w:t xml:space="preserve"> in order to build both versions.</w:t>
-      </w:r>
-    </w:p>
-    <w:p>
-      <w:pPr>
-        <w:pStyle w:val="ppNote"/>
-        <w:rPr>
-          <w:b/>
-        </w:rPr>
-      </w:pPr>
-      <w:r>
-        <w:rPr>
-          <w:b/>
-        </w:rPr>
-        <w:t xml:space="preserve">Note: </w:t>
-      </w:r>
-      <w:r>
-        <w:t>Using variables is a great way to specify secrets as well. If you were to add in a variable to contain a password, for example, you could click the Secret button just to the right of the Value column (lock icon) to prevent it from being displayed here.</w:t>
-      </w:r>
-    </w:p>
-    <w:p>
-      <w:pPr>
-        <w:pStyle w:val="ListParagraph"/>
-        <w:numPr>
-          <w:ilvl w:val="0"/>
-          <w:numId w:val="32"/>
-        </w:numPr>
-      </w:pPr>
-      <w:r>
-        <w:lastRenderedPageBreak/>
-        <w:t xml:space="preserve">Select the </w:t>
-      </w:r>
-      <w:r>
-        <w:rPr>
-          <w:b/>
-        </w:rPr>
-        <w:t>Triggers</w:t>
-      </w:r>
-      <w:r>
-        <w:t xml:space="preserve"> tab. Although we will not use them in this definition, this is where you can configure continuous integration or schedule the build.</w:t>
+        <w:t xml:space="preserve">Triggers </w:t>
+      </w:r>
+      <w:r>
+        <w:t>tab.</w:t>
       </w:r>
     </w:p>
     <w:p>
@@ -4599,10 +4594,10 @@
           <w:lang w:bidi="ar-SA"/>
         </w:rPr>
         <w:drawing>
-          <wp:inline distT="0" distB="0" distL="0" distR="0" wp14:anchorId="71702F46" wp14:editId="77D27222">
-            <wp:extent cx="4152381" cy="380952"/>
-            <wp:effectExtent l="0" t="0" r="635" b="635"/>
-            <wp:docPr id="22" name="Picture 22"/>
+          <wp:inline distT="0" distB="0" distL="0" distR="0" wp14:anchorId="14FFF87F" wp14:editId="3AECD82F">
+            <wp:extent cx="4180952" cy="438095"/>
+            <wp:effectExtent l="0" t="0" r="0" b="635"/>
+            <wp:docPr id="24" name="Picture 24"/>
             <wp:cNvGraphicFramePr>
               <a:graphicFrameLocks xmlns:a="http://schemas.openxmlformats.org/drawingml/2006/main" noChangeAspect="1"/>
             </wp:cNvGraphicFramePr>
@@ -4622,7 +4617,7 @@
                   <pic:spPr>
                     <a:xfrm>
                       <a:off x="0" y="0"/>
-                      <a:ext cx="4152381" cy="380952"/>
+                      <a:ext cx="4180952" cy="438095"/>
                     </a:xfrm>
                     <a:prstGeom prst="rect">
                       <a:avLst/>
@@ -4644,16 +4639,13 @@
         </w:numPr>
       </w:pPr>
       <w:r>
-        <w:t xml:space="preserve">Select the </w:t>
-      </w:r>
-      <w:r>
-        <w:rPr>
-          <w:b/>
-        </w:rPr>
-        <w:t xml:space="preserve">Triggers </w:t>
-      </w:r>
-      <w:r>
-        <w:t>tab.</w:t>
+        <w:t>This is where you conf</w:t>
+      </w:r>
+      <w:r>
+        <w:t xml:space="preserve">igure the </w:t>
+      </w:r>
+      <w:r>
+        <w:t>build number format, build timeout, and other general settings. This is also where you can specify demands for specific agent capabilities. By default, we have demands already in place to ensure that MSBuild, Visual Studio, and VSTest capabilities are defined for the agent.</w:t>
       </w:r>
     </w:p>
     <w:p>
@@ -4667,10 +4659,10 @@
           <w:lang w:bidi="ar-SA"/>
         </w:rPr>
         <w:drawing>
-          <wp:inline distT="0" distB="0" distL="0" distR="0" wp14:anchorId="14FFF87F" wp14:editId="3AECD82F">
-            <wp:extent cx="4180952" cy="438095"/>
-            <wp:effectExtent l="0" t="0" r="0" b="635"/>
-            <wp:docPr id="24" name="Picture 24"/>
+          <wp:inline distT="0" distB="0" distL="0" distR="0" wp14:anchorId="54103B96" wp14:editId="174E4E29">
+            <wp:extent cx="6172200" cy="3173730"/>
+            <wp:effectExtent l="0" t="0" r="0" b="7620"/>
+            <wp:docPr id="25" name="Picture 25"/>
             <wp:cNvGraphicFramePr>
               <a:graphicFrameLocks xmlns:a="http://schemas.openxmlformats.org/drawingml/2006/main" noChangeAspect="1"/>
             </wp:cNvGraphicFramePr>
@@ -4690,7 +4682,7 @@
                   <pic:spPr>
                     <a:xfrm>
                       <a:off x="0" y="0"/>
-                      <a:ext cx="4180952" cy="438095"/>
+                      <a:ext cx="6172200" cy="3173730"/>
                     </a:xfrm>
                     <a:prstGeom prst="rect">
                       <a:avLst/>
@@ -4712,13 +4704,16 @@
         </w:numPr>
       </w:pPr>
       <w:r>
-        <w:t>This is where you conf</w:t>
-      </w:r>
-      <w:r>
-        <w:t xml:space="preserve">igure the </w:t>
-      </w:r>
-      <w:r>
-        <w:t>build number format, build timeout, and other general settings. This is also where you can specify demands for specific agent capabilities. By default, we have demands already in place to ensure that MSBuild, Visual Studio, and VSTest capabilities are defined for the agent.</w:t>
+        <w:t xml:space="preserve">Select the </w:t>
+      </w:r>
+      <w:r>
+        <w:rPr>
+          <w:b/>
+        </w:rPr>
+        <w:t>Retention</w:t>
+      </w:r>
+      <w:r>
+        <w:t xml:space="preserve"> tab. This tab enables you to configure how long builds are retained for.</w:t>
       </w:r>
     </w:p>
     <w:p>
@@ -4731,11 +4726,12 @@
           <w:noProof/>
           <w:lang w:bidi="ar-SA"/>
         </w:rPr>
+        <w:lastRenderedPageBreak/>
         <w:drawing>
-          <wp:inline distT="0" distB="0" distL="0" distR="0" wp14:anchorId="54103B96" wp14:editId="174E4E29">
-            <wp:extent cx="6172200" cy="3173730"/>
-            <wp:effectExtent l="0" t="0" r="0" b="7620"/>
-            <wp:docPr id="25" name="Picture 25"/>
+          <wp:inline distT="0" distB="0" distL="0" distR="0" wp14:anchorId="12CE2480" wp14:editId="0B6DC94E">
+            <wp:extent cx="6172200" cy="2444115"/>
+            <wp:effectExtent l="0" t="0" r="0" b="0"/>
+            <wp:docPr id="41" name="Picture 41"/>
             <wp:cNvGraphicFramePr>
               <a:graphicFrameLocks xmlns:a="http://schemas.openxmlformats.org/drawingml/2006/main" noChangeAspect="1"/>
             </wp:cNvGraphicFramePr>
@@ -4755,75 +4751,6 @@
                   <pic:spPr>
                     <a:xfrm>
                       <a:off x="0" y="0"/>
-                      <a:ext cx="6172200" cy="3173730"/>
-                    </a:xfrm>
-                    <a:prstGeom prst="rect">
-                      <a:avLst/>
-                    </a:prstGeom>
-                  </pic:spPr>
-                </pic:pic>
-              </a:graphicData>
-            </a:graphic>
-          </wp:inline>
-        </w:drawing>
-      </w:r>
-    </w:p>
-    <w:p>
-      <w:pPr>
-        <w:pStyle w:val="ListParagraph"/>
-        <w:numPr>
-          <w:ilvl w:val="0"/>
-          <w:numId w:val="32"/>
-        </w:numPr>
-      </w:pPr>
-      <w:r>
-        <w:t xml:space="preserve">Select the </w:t>
-      </w:r>
-      <w:r>
-        <w:rPr>
-          <w:b/>
-        </w:rPr>
-        <w:t>Retention</w:t>
-      </w:r>
-      <w:r>
-        <w:t xml:space="preserve"> tab. This tab enables you to configure how long builds are retained for.</w:t>
-      </w:r>
-    </w:p>
-    <w:p>
-      <w:pPr>
-        <w:pStyle w:val="ListParagraph"/>
-        <w:ind w:left="360"/>
-      </w:pPr>
-      <w:r>
-        <w:rPr>
-          <w:noProof/>
-          <w:lang w:bidi="ar-SA"/>
-        </w:rPr>
-        <w:lastRenderedPageBreak/>
-        <w:drawing>
-          <wp:inline distT="0" distB="0" distL="0" distR="0" wp14:anchorId="12CE2480" wp14:editId="0B6DC94E">
-            <wp:extent cx="6172200" cy="2444115"/>
-            <wp:effectExtent l="0" t="0" r="0" b="0"/>
-            <wp:docPr id="41" name="Picture 41"/>
-            <wp:cNvGraphicFramePr>
-              <a:graphicFrameLocks xmlns:a="http://schemas.openxmlformats.org/drawingml/2006/main" noChangeAspect="1"/>
-            </wp:cNvGraphicFramePr>
-            <a:graphic xmlns:a="http://schemas.openxmlformats.org/drawingml/2006/main">
-              <a:graphicData uri="http://schemas.openxmlformats.org/drawingml/2006/picture">
-                <pic:pic xmlns:pic="http://schemas.openxmlformats.org/drawingml/2006/picture">
-                  <pic:nvPicPr>
-                    <pic:cNvPr id="1" name=""/>
-                    <pic:cNvPicPr/>
-                  </pic:nvPicPr>
-                  <pic:blipFill>
-                    <a:blip r:embed="rId50"/>
-                    <a:stretch>
-                      <a:fillRect/>
-                    </a:stretch>
-                  </pic:blipFill>
-                  <pic:spPr>
-                    <a:xfrm>
-                      <a:off x="0" y="0"/>
                       <a:ext cx="6172200" cy="2444115"/>
                     </a:xfrm>
                     <a:prstGeom prst="rect">
@@ -4907,7 +4834,7 @@
                     </pic:cNvPicPr>
                   </pic:nvPicPr>
                   <pic:blipFill>
-                    <a:blip r:embed="rId51">
+                    <a:blip r:embed="rId50">
                       <a:extLst>
                         <a:ext uri="{28A0092B-C50C-407E-A947-70E740481C1C}">
                           <a14:useLocalDpi xmlns:a14="http://schemas.microsoft.com/office/drawing/2010/main" val="0"/>
@@ -4986,7 +4913,7 @@
                     <pic:cNvPicPr/>
                   </pic:nvPicPr>
                   <pic:blipFill>
-                    <a:blip r:embed="rId52"/>
+                    <a:blip r:embed="rId51"/>
                     <a:stretch>
                       <a:fillRect/>
                     </a:stretch>
@@ -5055,7 +4982,7 @@
                     <pic:cNvPicPr/>
                   </pic:nvPicPr>
                   <pic:blipFill rotWithShape="1">
-                    <a:blip r:embed="rId53"/>
+                    <a:blip r:embed="rId52"/>
                     <a:srcRect t="15700"/>
                     <a:stretch/>
                   </pic:blipFill>
@@ -5121,7 +5048,7 @@
                     <pic:cNvPicPr/>
                   </pic:nvPicPr>
                   <pic:blipFill>
-                    <a:blip r:embed="rId54"/>
+                    <a:blip r:embed="rId53"/>
                     <a:stretch>
                       <a:fillRect/>
                     </a:stretch>
@@ -5189,7 +5116,7 @@
                     <pic:cNvPicPr/>
                   </pic:nvPicPr>
                   <pic:blipFill>
-                    <a:blip r:embed="rId55"/>
+                    <a:blip r:embed="rId54"/>
                     <a:stretch>
                       <a:fillRect/>
                     </a:stretch>
@@ -5272,7 +5199,7 @@
                     </pic:cNvPicPr>
                   </pic:nvPicPr>
                   <pic:blipFill>
-                    <a:blip r:embed="rId56">
+                    <a:blip r:embed="rId55">
                       <a:extLst>
                         <a:ext uri="{28A0092B-C50C-407E-A947-70E740481C1C}">
                           <a14:useLocalDpi xmlns:a14="http://schemas.microsoft.com/office/drawing/2010/main" val="0"/>
@@ -5351,7 +5278,7 @@
                     <pic:cNvPicPr/>
                   </pic:nvPicPr>
                   <pic:blipFill>
-                    <a:blip r:embed="rId57"/>
+                    <a:blip r:embed="rId56"/>
                     <a:stretch>
                       <a:fillRect/>
                     </a:stretch>
@@ -5426,6 +5353,93 @@
             <wp:extent cx="2990476" cy="942857"/>
             <wp:effectExtent l="0" t="0" r="635" b="0"/>
             <wp:docPr id="77" name="Picture 77"/>
+            <wp:cNvGraphicFramePr>
+              <a:graphicFrameLocks xmlns:a="http://schemas.openxmlformats.org/drawingml/2006/main" noChangeAspect="1"/>
+            </wp:cNvGraphicFramePr>
+            <a:graphic xmlns:a="http://schemas.openxmlformats.org/drawingml/2006/main">
+              <a:graphicData uri="http://schemas.openxmlformats.org/drawingml/2006/picture">
+                <pic:pic xmlns:pic="http://schemas.openxmlformats.org/drawingml/2006/picture">
+                  <pic:nvPicPr>
+                    <pic:cNvPr id="1" name=""/>
+                    <pic:cNvPicPr/>
+                  </pic:nvPicPr>
+                  <pic:blipFill>
+                    <a:blip r:embed="rId57"/>
+                    <a:stretch>
+                      <a:fillRect/>
+                    </a:stretch>
+                  </pic:blipFill>
+                  <pic:spPr>
+                    <a:xfrm>
+                      <a:off x="0" y="0"/>
+                      <a:ext cx="2990476" cy="942857"/>
+                    </a:xfrm>
+                    <a:prstGeom prst="rect">
+                      <a:avLst/>
+                    </a:prstGeom>
+                  </pic:spPr>
+                </pic:pic>
+              </a:graphicData>
+            </a:graphic>
+          </wp:inline>
+        </w:drawing>
+      </w:r>
+    </w:p>
+    <w:p>
+      <w:pPr>
+        <w:pStyle w:val="ListParagraph"/>
+        <w:numPr>
+          <w:ilvl w:val="0"/>
+          <w:numId w:val="32"/>
+        </w:numPr>
+      </w:pPr>
+      <w:r>
+        <w:t xml:space="preserve">Locate the </w:t>
+      </w:r>
+      <w:r>
+        <w:rPr>
+          <w:b/>
+        </w:rPr>
+        <w:t>Execution options</w:t>
+      </w:r>
+      <w:r>
+        <w:t xml:space="preserve"> section and update </w:t>
+      </w:r>
+      <w:r>
+        <w:rPr>
+          <w:b/>
+        </w:rPr>
+        <w:t>Test platform version</w:t>
+      </w:r>
+      <w:r>
+        <w:t xml:space="preserve"> to specify </w:t>
+      </w:r>
+      <w:r>
+        <w:rPr>
+          <w:b/>
+        </w:rPr>
+        <w:t>Visual Studio 2017</w:t>
+      </w:r>
+      <w:r>
+        <w:t>.</w:t>
+      </w:r>
+    </w:p>
+    <w:p>
+      <w:pPr>
+        <w:pStyle w:val="ListParagraph"/>
+        <w:ind w:left="360"/>
+      </w:pPr>
+      <w:r>
+        <w:rPr>
+          <w:noProof/>
+          <w:lang w:bidi="ar-SA"/>
+        </w:rPr>
+        <w:lastRenderedPageBreak/>
+        <w:drawing>
+          <wp:inline distT="0" distB="0" distL="0" distR="0" wp14:anchorId="28815DE0" wp14:editId="05FB12BA">
+            <wp:extent cx="2666667" cy="1676190"/>
+            <wp:effectExtent l="0" t="0" r="635" b="635"/>
+            <wp:docPr id="86" name="Picture 86"/>
             <wp:cNvGraphicFramePr>
               <a:graphicFrameLocks xmlns:a="http://schemas.openxmlformats.org/drawingml/2006/main" noChangeAspect="1"/>
             </wp:cNvGraphicFramePr>
@@ -5445,7 +5459,7 @@
                   <pic:spPr>
                     <a:xfrm>
                       <a:off x="0" y="0"/>
-                      <a:ext cx="2990476" cy="942857"/>
+                      <a:ext cx="2666667" cy="1676190"/>
                     </a:xfrm>
                     <a:prstGeom prst="rect">
                       <a:avLst/>
@@ -5467,34 +5481,25 @@
         </w:numPr>
       </w:pPr>
       <w:r>
-        <w:t xml:space="preserve">Locate the </w:t>
+        <w:t xml:space="preserve">Before we move on to the next build step, select the </w:t>
       </w:r>
       <w:r>
         <w:rPr>
           <w:b/>
         </w:rPr>
-        <w:t>Execution options</w:t>
-      </w:r>
-      <w:r>
-        <w:t xml:space="preserve"> section and update </w:t>
+        <w:t>Continue on Error</w:t>
+      </w:r>
+      <w:r>
+        <w:t xml:space="preserve"> option (from the </w:t>
       </w:r>
       <w:r>
         <w:rPr>
           <w:b/>
         </w:rPr>
-        <w:t>Test platform version</w:t>
-      </w:r>
-      <w:r>
-        <w:t xml:space="preserve"> to specify </w:t>
-      </w:r>
-      <w:r>
-        <w:rPr>
-          <w:b/>
-        </w:rPr>
-        <w:t>Visual Studio 2017</w:t>
-      </w:r>
-      <w:r>
-        <w:t>.</w:t>
+        <w:t>Control Options</w:t>
+      </w:r>
+      <w:r>
+        <w:t xml:space="preserve"> section) so that subsequent steps will be executed even if some tests fail. The reason that we are doing this is because this virtual machine has some tests that are setup to fail for demonstration purposes.</w:t>
       </w:r>
     </w:p>
     <w:p>
@@ -5507,12 +5512,11 @@
           <w:noProof/>
           <w:lang w:bidi="ar-SA"/>
         </w:rPr>
-        <w:lastRenderedPageBreak/>
         <w:drawing>
-          <wp:inline distT="0" distB="0" distL="0" distR="0" wp14:anchorId="28815DE0" wp14:editId="05FB12BA">
-            <wp:extent cx="2666667" cy="1676190"/>
-            <wp:effectExtent l="0" t="0" r="635" b="635"/>
-            <wp:docPr id="86" name="Picture 86"/>
+          <wp:inline distT="0" distB="0" distL="0" distR="0" wp14:anchorId="1F7B914B" wp14:editId="6281AB82">
+            <wp:extent cx="1723810" cy="961905"/>
+            <wp:effectExtent l="0" t="0" r="0" b="0"/>
+            <wp:docPr id="96" name="Picture 96"/>
             <wp:cNvGraphicFramePr>
               <a:graphicFrameLocks xmlns:a="http://schemas.openxmlformats.org/drawingml/2006/main" noChangeAspect="1"/>
             </wp:cNvGraphicFramePr>
@@ -5532,7 +5536,7 @@
                   <pic:spPr>
                     <a:xfrm>
                       <a:off x="0" y="0"/>
-                      <a:ext cx="2666667" cy="1676190"/>
+                      <a:ext cx="1723810" cy="961905"/>
                     </a:xfrm>
                     <a:prstGeom prst="rect">
                       <a:avLst/>
@@ -5554,25 +5558,30 @@
         </w:numPr>
       </w:pPr>
       <w:r>
-        <w:t xml:space="preserve">Before we move on to the next build step, select the </w:t>
+        <w:t xml:space="preserve">There is also a </w:t>
       </w:r>
       <w:r>
         <w:rPr>
           <w:b/>
         </w:rPr>
-        <w:t>Continue on Error</w:t>
-      </w:r>
-      <w:r>
-        <w:t xml:space="preserve"> option (from the </w:t>
-      </w:r>
-      <w:r>
-        <w:rPr>
-          <w:b/>
-        </w:rPr>
-        <w:t>Control Options</w:t>
-      </w:r>
-      <w:r>
-        <w:t xml:space="preserve"> section) so that subsequent steps will be executed even if some tests fail. The reason that we are doing this is because this virtual machine has some tests that are setup to fail for demonstration purposes.</w:t>
+        <w:t>Run this task</w:t>
+      </w:r>
+      <w:r>
+        <w:t xml:space="preserve"> option that allows you to specify conditions under which this task is run. By default, tasks run only when all previous tasks have succeeded (a build is stopped if anything fails). However, you can change that behavior for any task if you prefer that task to run under different conditions.</w:t>
+      </w:r>
+      <w:r>
+        <w:t xml:space="preserve"> You can even specify custom conditions using a functional syntax. Learn more about this in </w:t>
+      </w:r>
+      <w:hyperlink r:id="rId60" w:history="1">
+        <w:r>
+          <w:rPr>
+            <w:rStyle w:val="Hyperlink"/>
+          </w:rPr>
+          <w:t>the documentation</w:t>
+        </w:r>
+      </w:hyperlink>
+      <w:r>
+        <w:t>.</w:t>
       </w:r>
     </w:p>
     <w:p>
@@ -5586,10 +5595,10 @@
           <w:lang w:bidi="ar-SA"/>
         </w:rPr>
         <w:drawing>
-          <wp:inline distT="0" distB="0" distL="0" distR="0" wp14:anchorId="1F7B914B" wp14:editId="6281AB82">
-            <wp:extent cx="1723810" cy="961905"/>
-            <wp:effectExtent l="0" t="0" r="0" b="0"/>
-            <wp:docPr id="96" name="Picture 96"/>
+          <wp:inline distT="0" distB="0" distL="0" distR="0" wp14:anchorId="770E5640" wp14:editId="7C0FCEC8">
+            <wp:extent cx="4400000" cy="2380952"/>
+            <wp:effectExtent l="0" t="0" r="635" b="635"/>
+            <wp:docPr id="128" name="Picture 128"/>
             <wp:cNvGraphicFramePr>
               <a:graphicFrameLocks xmlns:a="http://schemas.openxmlformats.org/drawingml/2006/main" noChangeAspect="1"/>
             </wp:cNvGraphicFramePr>
@@ -5601,7 +5610,7 @@
                     <pic:cNvPicPr/>
                   </pic:nvPicPr>
                   <pic:blipFill>
-                    <a:blip r:embed="rId60"/>
+                    <a:blip r:embed="rId61"/>
                     <a:stretch>
                       <a:fillRect/>
                     </a:stretch>
@@ -5609,7 +5618,7 @@
                   <pic:spPr>
                     <a:xfrm>
                       <a:off x="0" y="0"/>
-                      <a:ext cx="1723810" cy="961905"/>
+                      <a:ext cx="4400000" cy="2380952"/>
                     </a:xfrm>
                     <a:prstGeom prst="rect">
                       <a:avLst/>
@@ -5631,30 +5640,16 @@
         </w:numPr>
       </w:pPr>
       <w:r>
-        <w:t xml:space="preserve">There is also a </w:t>
+        <w:t xml:space="preserve">Select the next build step named </w:t>
       </w:r>
       <w:r>
         <w:rPr>
           <w:b/>
         </w:rPr>
-        <w:t>Run this task</w:t>
-      </w:r>
-      <w:r>
-        <w:t xml:space="preserve"> option that allows you to specify conditions under which this task is run. By default, tasks run only when all previous tasks have succeeded (a build is stopped if anything fails). However, you can change that behavior for any task if you prefer that task to run under different conditions.</w:t>
-      </w:r>
-      <w:r>
-        <w:t xml:space="preserve"> You can even specify custom conditions using a functional syntax. Learn more about this in </w:t>
-      </w:r>
-      <w:hyperlink r:id="rId61" w:history="1">
-        <w:r>
-          <w:rPr>
-            <w:rStyle w:val="Hyperlink"/>
-          </w:rPr>
-          <w:t>the documentation</w:t>
-        </w:r>
-      </w:hyperlink>
-      <w:r>
-        <w:t>.</w:t>
+        <w:t>Publish symbols path</w:t>
+      </w:r>
+      <w:r>
+        <w:t xml:space="preserve">. This is where you can specify a path to a symbol store share, although we will not do so at this time. </w:t>
       </w:r>
     </w:p>
     <w:p>
@@ -5667,11 +5662,12 @@
           <w:noProof/>
           <w:lang w:bidi="ar-SA"/>
         </w:rPr>
+        <w:lastRenderedPageBreak/>
         <w:drawing>
-          <wp:inline distT="0" distB="0" distL="0" distR="0" wp14:anchorId="770E5640" wp14:editId="7C0FCEC8">
-            <wp:extent cx="4400000" cy="2380952"/>
-            <wp:effectExtent l="0" t="0" r="635" b="635"/>
-            <wp:docPr id="128" name="Picture 128"/>
+          <wp:inline distT="0" distB="0" distL="0" distR="0" wp14:anchorId="3405713F" wp14:editId="4FD649F0">
+            <wp:extent cx="2390476" cy="1457143"/>
+            <wp:effectExtent l="0" t="0" r="0" b="0"/>
+            <wp:docPr id="97" name="Picture 97"/>
             <wp:cNvGraphicFramePr>
               <a:graphicFrameLocks xmlns:a="http://schemas.openxmlformats.org/drawingml/2006/main" noChangeAspect="1"/>
             </wp:cNvGraphicFramePr>
@@ -5691,7 +5687,7 @@
                   <pic:spPr>
                     <a:xfrm>
                       <a:off x="0" y="0"/>
-                      <a:ext cx="4400000" cy="2380952"/>
+                      <a:ext cx="2390476" cy="1457143"/>
                     </a:xfrm>
                     <a:prstGeom prst="rect">
                       <a:avLst/>
@@ -5713,16 +5709,16 @@
         </w:numPr>
       </w:pPr>
       <w:r>
-        <w:t xml:space="preserve">Select the next build step named </w:t>
+        <w:t xml:space="preserve">Select the final build step named </w:t>
       </w:r>
       <w:r>
         <w:rPr>
           <w:b/>
         </w:rPr>
-        <w:t>Publish symbols path</w:t>
-      </w:r>
-      <w:r>
-        <w:t xml:space="preserve">. This is where you can specify a path to a symbol store share, although we will not do so at this time. </w:t>
+        <w:t>Publish Artifact</w:t>
+      </w:r>
+      <w:r>
+        <w:t>. This step will take the build output from the bin folder, zip it up into a build artifact named “drop”, and then upload it to the TFS server.</w:t>
       </w:r>
     </w:p>
     <w:p>
@@ -5735,12 +5731,11 @@
           <w:noProof/>
           <w:lang w:bidi="ar-SA"/>
         </w:rPr>
-        <w:lastRenderedPageBreak/>
         <w:drawing>
-          <wp:inline distT="0" distB="0" distL="0" distR="0" wp14:anchorId="3405713F" wp14:editId="4FD649F0">
-            <wp:extent cx="2390476" cy="1457143"/>
-            <wp:effectExtent l="0" t="0" r="0" b="0"/>
-            <wp:docPr id="97" name="Picture 97"/>
+          <wp:inline distT="0" distB="0" distL="0" distR="0" wp14:anchorId="5E80D800" wp14:editId="0FEB7103">
+            <wp:extent cx="2295238" cy="1047619"/>
+            <wp:effectExtent l="0" t="0" r="0" b="635"/>
+            <wp:docPr id="98" name="Picture 98"/>
             <wp:cNvGraphicFramePr>
               <a:graphicFrameLocks xmlns:a="http://schemas.openxmlformats.org/drawingml/2006/main" noChangeAspect="1"/>
             </wp:cNvGraphicFramePr>
@@ -5760,7 +5755,7 @@
                   <pic:spPr>
                     <a:xfrm>
                       <a:off x="0" y="0"/>
-                      <a:ext cx="2390476" cy="1457143"/>
+                      <a:ext cx="2295238" cy="1047619"/>
                     </a:xfrm>
                     <a:prstGeom prst="rect">
                       <a:avLst/>
@@ -5782,16 +5777,7 @@
         </w:numPr>
       </w:pPr>
       <w:r>
-        <w:t xml:space="preserve">Select the final build step named </w:t>
-      </w:r>
-      <w:r>
-        <w:rPr>
-          <w:b/>
-        </w:rPr>
-        <w:t>Publish Artifact</w:t>
-      </w:r>
-      <w:r>
-        <w:t>. This step will take the build output from the bin folder, zip it up into a build artifact named “drop”, and then upload it to the TFS server.</w:t>
+        <w:t>Note that you can easily rearrange build tasks by dragging and dropping them as desired. If you try this now, be sure to return to them to their correct place in this workflow.</w:t>
       </w:r>
     </w:p>
     <w:p>
@@ -5805,10 +5791,10 @@
           <w:lang w:bidi="ar-SA"/>
         </w:rPr>
         <w:drawing>
-          <wp:inline distT="0" distB="0" distL="0" distR="0" wp14:anchorId="5E80D800" wp14:editId="0FEB7103">
-            <wp:extent cx="2295238" cy="1047619"/>
+          <wp:inline distT="0" distB="0" distL="0" distR="0" wp14:anchorId="6F93DB34" wp14:editId="164D4724">
+            <wp:extent cx="3819048" cy="2228571"/>
             <wp:effectExtent l="0" t="0" r="0" b="635"/>
-            <wp:docPr id="98" name="Picture 98"/>
+            <wp:docPr id="99" name="Picture 99"/>
             <wp:cNvGraphicFramePr>
               <a:graphicFrameLocks xmlns:a="http://schemas.openxmlformats.org/drawingml/2006/main" noChangeAspect="1"/>
             </wp:cNvGraphicFramePr>
@@ -5828,7 +5814,7 @@
                   <pic:spPr>
                     <a:xfrm>
                       <a:off x="0" y="0"/>
-                      <a:ext cx="2295238" cy="1047619"/>
+                      <a:ext cx="3819048" cy="2228571"/>
                     </a:xfrm>
                     <a:prstGeom prst="rect">
                       <a:avLst/>
@@ -5850,7 +5836,16 @@
         </w:numPr>
       </w:pPr>
       <w:r>
-        <w:t>Note that you can easily rearrange build tasks by dragging and dropping them as desired. If you try this now, be sure to return to them to their correct place in this workflow.</w:t>
+        <w:t xml:space="preserve">It’s also very easy to add additional tasks to the build. Select </w:t>
+      </w:r>
+      <w:r>
+        <w:rPr>
+          <w:b/>
+        </w:rPr>
+        <w:t>Add Task</w:t>
+      </w:r>
+      <w:r>
+        <w:t>.</w:t>
       </w:r>
     </w:p>
     <w:p>
@@ -5864,10 +5859,10 @@
           <w:lang w:bidi="ar-SA"/>
         </w:rPr>
         <w:drawing>
-          <wp:inline distT="0" distB="0" distL="0" distR="0" wp14:anchorId="6F93DB34" wp14:editId="164D4724">
-            <wp:extent cx="3819048" cy="2228571"/>
+          <wp:inline distT="0" distB="0" distL="0" distR="0" wp14:anchorId="0B6B4E32" wp14:editId="2EA38877">
+            <wp:extent cx="2409524" cy="1638095"/>
             <wp:effectExtent l="0" t="0" r="0" b="635"/>
-            <wp:docPr id="99" name="Picture 99"/>
+            <wp:docPr id="101" name="Picture 101"/>
             <wp:cNvGraphicFramePr>
               <a:graphicFrameLocks xmlns:a="http://schemas.openxmlformats.org/drawingml/2006/main" noChangeAspect="1"/>
             </wp:cNvGraphicFramePr>
@@ -5887,7 +5882,7 @@
                   <pic:spPr>
                     <a:xfrm>
                       <a:off x="0" y="0"/>
-                      <a:ext cx="3819048" cy="2228571"/>
+                      <a:ext cx="2409524" cy="1638095"/>
                     </a:xfrm>
                     <a:prstGeom prst="rect">
                       <a:avLst/>
@@ -5909,16 +5904,7 @@
         </w:numPr>
       </w:pPr>
       <w:r>
-        <w:t xml:space="preserve">It’s also very easy to add additional tasks to the build. Select </w:t>
-      </w:r>
-      <w:r>
-        <w:rPr>
-          <w:b/>
-        </w:rPr>
-        <w:t>Add Task</w:t>
-      </w:r>
-      <w:r>
-        <w:t>.</w:t>
+        <w:t>There are tons of available tasks across a variety of categories.</w:t>
       </w:r>
     </w:p>
     <w:p>
@@ -5931,11 +5917,12 @@
           <w:noProof/>
           <w:lang w:bidi="ar-SA"/>
         </w:rPr>
+        <w:lastRenderedPageBreak/>
         <w:drawing>
-          <wp:inline distT="0" distB="0" distL="0" distR="0" wp14:anchorId="0B6B4E32" wp14:editId="2EA38877">
-            <wp:extent cx="2409524" cy="1638095"/>
-            <wp:effectExtent l="0" t="0" r="0" b="635"/>
-            <wp:docPr id="101" name="Picture 101"/>
+          <wp:inline distT="0" distB="0" distL="0" distR="0" wp14:anchorId="74F1BD5C" wp14:editId="78FA64E9">
+            <wp:extent cx="4609524" cy="4028571"/>
+            <wp:effectExtent l="0" t="0" r="635" b="0"/>
+            <wp:docPr id="102" name="Picture 102"/>
             <wp:cNvGraphicFramePr>
               <a:graphicFrameLocks xmlns:a="http://schemas.openxmlformats.org/drawingml/2006/main" noChangeAspect="1"/>
             </wp:cNvGraphicFramePr>
@@ -5955,7 +5942,7 @@
                   <pic:spPr>
                     <a:xfrm>
                       <a:off x="0" y="0"/>
-                      <a:ext cx="2409524" cy="1638095"/>
+                      <a:ext cx="4609524" cy="4028571"/>
                     </a:xfrm>
                     <a:prstGeom prst="rect">
                       <a:avLst/>
@@ -5977,7 +5964,31 @@
         </w:numPr>
       </w:pPr>
       <w:r>
-        <w:t>There are tons of available tasks across a variety of categories.</w:t>
+        <w:t xml:space="preserve">Click </w:t>
+      </w:r>
+      <w:r>
+        <w:rPr>
+          <w:b/>
+        </w:rPr>
+        <w:t>Save</w:t>
+      </w:r>
+      <w:r>
+        <w:rPr>
+          <w:b/>
+        </w:rPr>
+        <w:t xml:space="preserve"> &amp; queue | Save</w:t>
+      </w:r>
+      <w:r>
+        <w:t xml:space="preserve">. Click </w:t>
+      </w:r>
+      <w:r>
+        <w:rPr>
+          <w:b/>
+        </w:rPr>
+        <w:t>Save</w:t>
+      </w:r>
+      <w:r>
+        <w:t xml:space="preserve"> in the dialog to accept the defaults.</w:t>
       </w:r>
     </w:p>
     <w:p>
@@ -5990,12 +6001,11 @@
           <w:noProof/>
           <w:lang w:bidi="ar-SA"/>
         </w:rPr>
-        <w:lastRenderedPageBreak/>
         <w:drawing>
-          <wp:inline distT="0" distB="0" distL="0" distR="0" wp14:anchorId="74F1BD5C" wp14:editId="78FA64E9">
-            <wp:extent cx="4609524" cy="4028571"/>
-            <wp:effectExtent l="0" t="0" r="635" b="0"/>
-            <wp:docPr id="102" name="Picture 102"/>
+          <wp:inline distT="0" distB="0" distL="0" distR="0" wp14:anchorId="3A77891B" wp14:editId="16D3B6F0">
+            <wp:extent cx="1771429" cy="1142857"/>
+            <wp:effectExtent l="0" t="0" r="635" b="635"/>
+            <wp:docPr id="103" name="Picture 103"/>
             <wp:cNvGraphicFramePr>
               <a:graphicFrameLocks xmlns:a="http://schemas.openxmlformats.org/drawingml/2006/main" noChangeAspect="1"/>
             </wp:cNvGraphicFramePr>
@@ -6015,89 +6025,6 @@
                   <pic:spPr>
                     <a:xfrm>
                       <a:off x="0" y="0"/>
-                      <a:ext cx="4609524" cy="4028571"/>
-                    </a:xfrm>
-                    <a:prstGeom prst="rect">
-                      <a:avLst/>
-                    </a:prstGeom>
-                  </pic:spPr>
-                </pic:pic>
-              </a:graphicData>
-            </a:graphic>
-          </wp:inline>
-        </w:drawing>
-      </w:r>
-    </w:p>
-    <w:p>
-      <w:pPr>
-        <w:pStyle w:val="ListParagraph"/>
-        <w:numPr>
-          <w:ilvl w:val="0"/>
-          <w:numId w:val="32"/>
-        </w:numPr>
-      </w:pPr>
-      <w:r>
-        <w:t xml:space="preserve">Click </w:t>
-      </w:r>
-      <w:r>
-        <w:rPr>
-          <w:b/>
-        </w:rPr>
-        <w:t>Save</w:t>
-      </w:r>
-      <w:r>
-        <w:rPr>
-          <w:b/>
-        </w:rPr>
-        <w:t xml:space="preserve"> &amp; queue | Save</w:t>
-      </w:r>
-      <w:r>
-        <w:t xml:space="preserve">. Click </w:t>
-      </w:r>
-      <w:r>
-        <w:rPr>
-          <w:b/>
-        </w:rPr>
-        <w:t>Save</w:t>
-      </w:r>
-      <w:r>
-        <w:t xml:space="preserve"> in the dialog to accept the defaults.</w:t>
-      </w:r>
-    </w:p>
-    <w:p>
-      <w:pPr>
-        <w:pStyle w:val="ListParagraph"/>
-        <w:ind w:left="360"/>
-      </w:pPr>
-      <w:r>
-        <w:rPr>
-          <w:noProof/>
-          <w:lang w:bidi="ar-SA"/>
-        </w:rPr>
-        <w:drawing>
-          <wp:inline distT="0" distB="0" distL="0" distR="0" wp14:anchorId="3A77891B" wp14:editId="16D3B6F0">
-            <wp:extent cx="1771429" cy="1142857"/>
-            <wp:effectExtent l="0" t="0" r="635" b="635"/>
-            <wp:docPr id="103" name="Picture 103"/>
-            <wp:cNvGraphicFramePr>
-              <a:graphicFrameLocks xmlns:a="http://schemas.openxmlformats.org/drawingml/2006/main" noChangeAspect="1"/>
-            </wp:cNvGraphicFramePr>
-            <a:graphic xmlns:a="http://schemas.openxmlformats.org/drawingml/2006/main">
-              <a:graphicData uri="http://schemas.openxmlformats.org/drawingml/2006/picture">
-                <pic:pic xmlns:pic="http://schemas.openxmlformats.org/drawingml/2006/picture">
-                  <pic:nvPicPr>
-                    <pic:cNvPr id="1" name=""/>
-                    <pic:cNvPicPr/>
-                  </pic:nvPicPr>
-                  <pic:blipFill>
-                    <a:blip r:embed="rId68"/>
-                    <a:stretch>
-                      <a:fillRect/>
-                    </a:stretch>
-                  </pic:blipFill>
-                  <pic:spPr>
-                    <a:xfrm>
-                      <a:off x="0" y="0"/>
                       <a:ext cx="1771429" cy="1142857"/>
                     </a:xfrm>
                     <a:prstGeom prst="rect">
@@ -6170,7 +6097,7 @@
                     </pic:cNvPicPr>
                   </pic:nvPicPr>
                   <pic:blipFill>
-                    <a:blip r:embed="rId69">
+                    <a:blip r:embed="rId68">
                       <a:extLst>
                         <a:ext uri="{28A0092B-C50C-407E-A947-70E740481C1C}">
                           <a14:useLocalDpi xmlns:a14="http://schemas.microsoft.com/office/drawing/2010/main" val="0"/>
@@ -6208,7 +6135,7 @@
       </w:pPr>
       <w:bookmarkStart w:id="22" w:name="_Toc472623718"/>
       <w:bookmarkStart w:id="23" w:name="_Toc430352968"/>
-      <w:bookmarkStart w:id="24" w:name="_Toc497943198"/>
+      <w:bookmarkStart w:id="24" w:name="_Toc500246523"/>
       <w:r>
         <w:t>Task 2: Queuing and Executing a Build</w:t>
       </w:r>
@@ -6263,7 +6190,7 @@
                     <pic:cNvPicPr/>
                   </pic:nvPicPr>
                   <pic:blipFill rotWithShape="1">
-                    <a:blip r:embed="rId70"/>
+                    <a:blip r:embed="rId69"/>
                     <a:srcRect l="4621"/>
                     <a:stretch/>
                   </pic:blipFill>
@@ -6348,7 +6275,7 @@
                     <pic:cNvPicPr/>
                   </pic:nvPicPr>
                   <pic:blipFill>
-                    <a:blip r:embed="rId71"/>
+                    <a:blip r:embed="rId70"/>
                     <a:stretch>
                       <a:fillRect/>
                     </a:stretch>
@@ -6399,6 +6326,66 @@
             <wp:extent cx="3504762" cy="942857"/>
             <wp:effectExtent l="0" t="0" r="635" b="0"/>
             <wp:docPr id="107" name="Picture 107"/>
+            <wp:cNvGraphicFramePr>
+              <a:graphicFrameLocks xmlns:a="http://schemas.openxmlformats.org/drawingml/2006/main" noChangeAspect="1"/>
+            </wp:cNvGraphicFramePr>
+            <a:graphic xmlns:a="http://schemas.openxmlformats.org/drawingml/2006/main">
+              <a:graphicData uri="http://schemas.openxmlformats.org/drawingml/2006/picture">
+                <pic:pic xmlns:pic="http://schemas.openxmlformats.org/drawingml/2006/picture">
+                  <pic:nvPicPr>
+                    <pic:cNvPr id="1" name=""/>
+                    <pic:cNvPicPr/>
+                  </pic:nvPicPr>
+                  <pic:blipFill>
+                    <a:blip r:embed="rId71"/>
+                    <a:stretch>
+                      <a:fillRect/>
+                    </a:stretch>
+                  </pic:blipFill>
+                  <pic:spPr>
+                    <a:xfrm>
+                      <a:off x="0" y="0"/>
+                      <a:ext cx="3504762" cy="942857"/>
+                    </a:xfrm>
+                    <a:prstGeom prst="rect">
+                      <a:avLst/>
+                    </a:prstGeom>
+                  </pic:spPr>
+                </pic:pic>
+              </a:graphicData>
+            </a:graphic>
+          </wp:inline>
+        </w:drawing>
+      </w:r>
+    </w:p>
+    <w:p>
+      <w:pPr>
+        <w:pStyle w:val="ListParagraph"/>
+        <w:numPr>
+          <w:ilvl w:val="0"/>
+          <w:numId w:val="33"/>
+        </w:numPr>
+      </w:pPr>
+      <w:r>
+        <w:t>The console provides a streaming view into the steps each task takes during its turn in the build.</w:t>
+      </w:r>
+    </w:p>
+    <w:p>
+      <w:pPr>
+        <w:pStyle w:val="ListParagraph"/>
+        <w:ind w:left="360"/>
+      </w:pPr>
+      <w:r>
+        <w:rPr>
+          <w:noProof/>
+          <w:lang w:bidi="ar-SA"/>
+        </w:rPr>
+        <w:lastRenderedPageBreak/>
+        <w:drawing>
+          <wp:inline distT="0" distB="0" distL="0" distR="0" wp14:anchorId="6BC84BAC" wp14:editId="0D0E1E38">
+            <wp:extent cx="6172200" cy="2509520"/>
+            <wp:effectExtent l="0" t="0" r="0" b="5080"/>
+            <wp:docPr id="108" name="Picture 108"/>
             <wp:cNvGraphicFramePr>
               <a:graphicFrameLocks xmlns:a="http://schemas.openxmlformats.org/drawingml/2006/main" noChangeAspect="1"/>
             </wp:cNvGraphicFramePr>
@@ -6418,7 +6405,7 @@
                   <pic:spPr>
                     <a:xfrm>
                       <a:off x="0" y="0"/>
-                      <a:ext cx="3504762" cy="942857"/>
+                      <a:ext cx="6172200" cy="2509520"/>
                     </a:xfrm>
                     <a:prstGeom prst="rect">
                       <a:avLst/>
@@ -6440,7 +6427,7 @@
         </w:numPr>
       </w:pPr>
       <w:r>
-        <w:t>The console provides a streaming view into the steps each task takes during its turn in the build.</w:t>
+        <w:t>As the Test step proceeds, you will see some red error text as there are some tests in this project that are designed to fail for demonstration purposes. At the end of the build you should see the message in orange displaying “Build Partially succeeded”. Note that you may need to refresh the browser if the build hasn’t started yet.</w:t>
       </w:r>
     </w:p>
     <w:p>
@@ -6453,12 +6440,11 @@
           <w:noProof/>
           <w:lang w:bidi="ar-SA"/>
         </w:rPr>
-        <w:lastRenderedPageBreak/>
         <w:drawing>
-          <wp:inline distT="0" distB="0" distL="0" distR="0" wp14:anchorId="6BC84BAC" wp14:editId="0D0E1E38">
-            <wp:extent cx="6172200" cy="2509520"/>
-            <wp:effectExtent l="0" t="0" r="0" b="5080"/>
-            <wp:docPr id="108" name="Picture 108"/>
+          <wp:inline distT="0" distB="0" distL="0" distR="0" wp14:anchorId="7A07C0A8" wp14:editId="5EDABE55">
+            <wp:extent cx="6172200" cy="2363470"/>
+            <wp:effectExtent l="0" t="0" r="0" b="0"/>
+            <wp:docPr id="110" name="Picture 110"/>
             <wp:cNvGraphicFramePr>
               <a:graphicFrameLocks xmlns:a="http://schemas.openxmlformats.org/drawingml/2006/main" noChangeAspect="1"/>
             </wp:cNvGraphicFramePr>
@@ -6478,7 +6464,7 @@
                   <pic:spPr>
                     <a:xfrm>
                       <a:off x="0" y="0"/>
-                      <a:ext cx="6172200" cy="2509520"/>
+                      <a:ext cx="6172200" cy="2363470"/>
                     </a:xfrm>
                     <a:prstGeom prst="rect">
                       <a:avLst/>
@@ -6500,7 +6486,7 @@
         </w:numPr>
       </w:pPr>
       <w:r>
-        <w:t>As the Test step proceeds, you will see some red error text as there are some tests in this project that are designed to fail for demonstration purposes. At the end of the build you should see the message in orange displaying “Build Partially succeeded”. Note that you may need to refresh the browser if the build hasn’t started yet.</w:t>
+        <w:t>Once the build has completed, click the root build number in the tree view to see an overview of the build.</w:t>
       </w:r>
     </w:p>
     <w:p>
@@ -6513,11 +6499,12 @@
           <w:noProof/>
           <w:lang w:bidi="ar-SA"/>
         </w:rPr>
+        <w:lastRenderedPageBreak/>
         <w:drawing>
-          <wp:inline distT="0" distB="0" distL="0" distR="0" wp14:anchorId="7A07C0A8" wp14:editId="5EDABE55">
-            <wp:extent cx="6172200" cy="2363470"/>
-            <wp:effectExtent l="0" t="0" r="0" b="0"/>
-            <wp:docPr id="110" name="Picture 110"/>
+          <wp:inline distT="0" distB="0" distL="0" distR="0" wp14:anchorId="54D4D610" wp14:editId="29C4D6DE">
+            <wp:extent cx="6172200" cy="2295525"/>
+            <wp:effectExtent l="0" t="0" r="0" b="9525"/>
+            <wp:docPr id="111" name="Picture 111"/>
             <wp:cNvGraphicFramePr>
               <a:graphicFrameLocks xmlns:a="http://schemas.openxmlformats.org/drawingml/2006/main" noChangeAspect="1"/>
             </wp:cNvGraphicFramePr>
@@ -6537,66 +6524,6 @@
                   <pic:spPr>
                     <a:xfrm>
                       <a:off x="0" y="0"/>
-                      <a:ext cx="6172200" cy="2363470"/>
-                    </a:xfrm>
-                    <a:prstGeom prst="rect">
-                      <a:avLst/>
-                    </a:prstGeom>
-                  </pic:spPr>
-                </pic:pic>
-              </a:graphicData>
-            </a:graphic>
-          </wp:inline>
-        </w:drawing>
-      </w:r>
-    </w:p>
-    <w:p>
-      <w:pPr>
-        <w:pStyle w:val="ListParagraph"/>
-        <w:numPr>
-          <w:ilvl w:val="0"/>
-          <w:numId w:val="33"/>
-        </w:numPr>
-      </w:pPr>
-      <w:r>
-        <w:t>Once the build has completed, click the root build number in the tree view to see an overview of the build.</w:t>
-      </w:r>
-    </w:p>
-    <w:p>
-      <w:pPr>
-        <w:pStyle w:val="ListParagraph"/>
-        <w:ind w:left="360"/>
-      </w:pPr>
-      <w:r>
-        <w:rPr>
-          <w:noProof/>
-          <w:lang w:bidi="ar-SA"/>
-        </w:rPr>
-        <w:lastRenderedPageBreak/>
-        <w:drawing>
-          <wp:inline distT="0" distB="0" distL="0" distR="0" wp14:anchorId="54D4D610" wp14:editId="29C4D6DE">
-            <wp:extent cx="6172200" cy="2295525"/>
-            <wp:effectExtent l="0" t="0" r="0" b="9525"/>
-            <wp:docPr id="111" name="Picture 111"/>
-            <wp:cNvGraphicFramePr>
-              <a:graphicFrameLocks xmlns:a="http://schemas.openxmlformats.org/drawingml/2006/main" noChangeAspect="1"/>
-            </wp:cNvGraphicFramePr>
-            <a:graphic xmlns:a="http://schemas.openxmlformats.org/drawingml/2006/main">
-              <a:graphicData uri="http://schemas.openxmlformats.org/drawingml/2006/picture">
-                <pic:pic xmlns:pic="http://schemas.openxmlformats.org/drawingml/2006/picture">
-                  <pic:nvPicPr>
-                    <pic:cNvPr id="1" name=""/>
-                    <pic:cNvPicPr/>
-                  </pic:nvPicPr>
-                  <pic:blipFill>
-                    <a:blip r:embed="rId75"/>
-                    <a:stretch>
-                      <a:fillRect/>
-                    </a:stretch>
-                  </pic:blipFill>
-                  <pic:spPr>
-                    <a:xfrm>
-                      <a:off x="0" y="0"/>
                       <a:ext cx="6172200" cy="2295525"/>
                     </a:xfrm>
                     <a:prstGeom prst="rect">
@@ -6616,8 +6543,8 @@
         <w:pStyle w:val="Heading1"/>
       </w:pPr>
       <w:bookmarkStart w:id="25" w:name="_Toc472623721"/>
-      <w:bookmarkStart w:id="26" w:name="_Toc497943199"/>
-      <w:bookmarkStart w:id="27" w:name="_Toc430352970"/>
+      <w:bookmarkStart w:id="26" w:name="_Toc430352970"/>
+      <w:bookmarkStart w:id="27" w:name="_Toc500246524"/>
       <w:r>
         <w:t xml:space="preserve">Exercise </w:t>
       </w:r>
@@ -6628,7 +6555,7 @@
         <w:t>: Continuous Integration and Deployment</w:t>
       </w:r>
       <w:bookmarkEnd w:id="25"/>
-      <w:bookmarkEnd w:id="26"/>
+      <w:bookmarkEnd w:id="27"/>
     </w:p>
     <w:p>
       <w:pPr>
@@ -6647,11 +6574,11 @@
         <w:pStyle w:val="Heading2"/>
       </w:pPr>
       <w:bookmarkStart w:id="28" w:name="_Toc472623722"/>
-      <w:bookmarkStart w:id="29" w:name="_Toc497943200"/>
+      <w:bookmarkStart w:id="29" w:name="_Toc500246525"/>
       <w:r>
         <w:t xml:space="preserve">Task 1: </w:t>
       </w:r>
-      <w:bookmarkEnd w:id="27"/>
+      <w:bookmarkEnd w:id="26"/>
       <w:r>
         <w:t>Cloning a Build Definition</w:t>
       </w:r>
@@ -6719,7 +6646,7 @@
                     </pic:cNvPicPr>
                   </pic:nvPicPr>
                   <pic:blipFill rotWithShape="1">
-                    <a:blip r:embed="rId76">
+                    <a:blip r:embed="rId75">
                       <a:extLst>
                         <a:ext uri="{28A0092B-C50C-407E-A947-70E740481C1C}">
                           <a14:useLocalDpi xmlns:a14="http://schemas.microsoft.com/office/drawing/2010/main" val="0"/>
@@ -6838,7 +6765,7 @@
                     <pic:cNvPicPr/>
                   </pic:nvPicPr>
                   <pic:blipFill rotWithShape="1">
-                    <a:blip r:embed="rId77"/>
+                    <a:blip r:embed="rId76"/>
                     <a:srcRect t="17396"/>
                     <a:stretch/>
                   </pic:blipFill>
@@ -6881,7 +6808,7 @@
         <w:pStyle w:val="Heading2"/>
       </w:pPr>
       <w:bookmarkStart w:id="30" w:name="_Toc472623723"/>
-      <w:bookmarkStart w:id="31" w:name="_Toc497943201"/>
+      <w:bookmarkStart w:id="31" w:name="_Toc500246526"/>
       <w:r>
         <w:t>Task 2: Adding a Deployment Step and Defining Machine Group</w:t>
       </w:r>
@@ -6924,6 +6851,80 @@
             <wp:extent cx="3923809" cy="419048"/>
             <wp:effectExtent l="0" t="0" r="635" b="635"/>
             <wp:docPr id="113" name="Picture 113"/>
+            <wp:cNvGraphicFramePr>
+              <a:graphicFrameLocks xmlns:a="http://schemas.openxmlformats.org/drawingml/2006/main" noChangeAspect="1"/>
+            </wp:cNvGraphicFramePr>
+            <a:graphic xmlns:a="http://schemas.openxmlformats.org/drawingml/2006/main">
+              <a:graphicData uri="http://schemas.openxmlformats.org/drawingml/2006/picture">
+                <pic:pic xmlns:pic="http://schemas.openxmlformats.org/drawingml/2006/picture">
+                  <pic:nvPicPr>
+                    <pic:cNvPr id="1" name=""/>
+                    <pic:cNvPicPr/>
+                  </pic:nvPicPr>
+                  <pic:blipFill>
+                    <a:blip r:embed="rId77"/>
+                    <a:stretch>
+                      <a:fillRect/>
+                    </a:stretch>
+                  </pic:blipFill>
+                  <pic:spPr>
+                    <a:xfrm>
+                      <a:off x="0" y="0"/>
+                      <a:ext cx="3923809" cy="419048"/>
+                    </a:xfrm>
+                    <a:prstGeom prst="rect">
+                      <a:avLst/>
+                    </a:prstGeom>
+                  </pic:spPr>
+                </pic:pic>
+              </a:graphicData>
+            </a:graphic>
+          </wp:inline>
+        </w:drawing>
+      </w:r>
+    </w:p>
+    <w:p>
+      <w:pPr>
+        <w:pStyle w:val="ListParagraph"/>
+        <w:numPr>
+          <w:ilvl w:val="0"/>
+          <w:numId w:val="36"/>
+        </w:numPr>
+      </w:pPr>
+      <w:r>
+        <w:t xml:space="preserve">Click </w:t>
+      </w:r>
+      <w:r>
+        <w:rPr>
+          <w:b/>
+        </w:rPr>
+        <w:t xml:space="preserve">Add </w:t>
+      </w:r>
+      <w:r>
+        <w:rPr>
+          <w:b/>
+        </w:rPr>
+        <w:t>Task</w:t>
+      </w:r>
+      <w:r>
+        <w:t>.</w:t>
+      </w:r>
+    </w:p>
+    <w:p>
+      <w:pPr>
+        <w:pStyle w:val="ListParagraph"/>
+        <w:ind w:left="360"/>
+      </w:pPr>
+      <w:r>
+        <w:rPr>
+          <w:noProof/>
+          <w:lang w:bidi="ar-SA"/>
+        </w:rPr>
+        <w:drawing>
+          <wp:inline distT="0" distB="0" distL="0" distR="0" wp14:anchorId="02A22FE9" wp14:editId="2314BA0A">
+            <wp:extent cx="2466667" cy="1561905"/>
+            <wp:effectExtent l="0" t="0" r="0" b="635"/>
+            <wp:docPr id="114" name="Picture 114"/>
             <wp:cNvGraphicFramePr>
               <a:graphicFrameLocks xmlns:a="http://schemas.openxmlformats.org/drawingml/2006/main" noChangeAspect="1"/>
             </wp:cNvGraphicFramePr>
@@ -6943,7 +6944,7 @@
                   <pic:spPr>
                     <a:xfrm>
                       <a:off x="0" y="0"/>
-                      <a:ext cx="3923809" cy="419048"/>
+                      <a:ext cx="2466667" cy="1561905"/>
                     </a:xfrm>
                     <a:prstGeom prst="rect">
                       <a:avLst/>
@@ -6965,19 +6966,43 @@
         </w:numPr>
       </w:pPr>
       <w:r>
-        <w:t xml:space="preserve">Click </w:t>
+        <w:t xml:space="preserve">Select the </w:t>
       </w:r>
       <w:r>
         <w:rPr>
           <w:b/>
         </w:rPr>
-        <w:t xml:space="preserve">Add </w:t>
+        <w:t>Deploy</w:t>
+      </w:r>
+      <w:r>
+        <w:t xml:space="preserve"> tab and check out the available options that range from Azure Web Site deployment to PowerShell execution and file copy. For simplicity, let’s deplo</w:t>
+      </w:r>
+      <w:r>
+        <w:t>y to the local machine using</w:t>
+      </w:r>
+      <w:r>
+        <w:t xml:space="preserve"> </w:t>
       </w:r>
       <w:r>
         <w:rPr>
           <w:b/>
         </w:rPr>
-        <w:t>Task</w:t>
+        <w:t>Windows Machine File Copy</w:t>
+      </w:r>
+      <w:r>
+        <w:t>, so click</w:t>
+      </w:r>
+      <w:r>
+        <w:t xml:space="preserve"> its</w:t>
+      </w:r>
+      <w:r>
+        <w:t xml:space="preserve"> </w:t>
+      </w:r>
+      <w:r>
+        <w:rPr>
+          <w:b/>
+        </w:rPr>
+        <w:t>Add</w:t>
       </w:r>
       <w:r>
         <w:t>.</w:t>
@@ -6993,11 +7018,12 @@
           <w:noProof/>
           <w:lang w:bidi="ar-SA"/>
         </w:rPr>
+        <w:lastRenderedPageBreak/>
         <w:drawing>
-          <wp:inline distT="0" distB="0" distL="0" distR="0" wp14:anchorId="02A22FE9" wp14:editId="2314BA0A">
-            <wp:extent cx="2466667" cy="1561905"/>
+          <wp:inline distT="0" distB="0" distL="0" distR="0" wp14:anchorId="4E6C23B4" wp14:editId="25A29146">
+            <wp:extent cx="5228571" cy="2285714"/>
             <wp:effectExtent l="0" t="0" r="0" b="635"/>
-            <wp:docPr id="114" name="Picture 114"/>
+            <wp:docPr id="115" name="Picture 115"/>
             <wp:cNvGraphicFramePr>
               <a:graphicFrameLocks xmlns:a="http://schemas.openxmlformats.org/drawingml/2006/main" noChangeAspect="1"/>
             </wp:cNvGraphicFramePr>
@@ -7017,105 +7043,6 @@
                   <pic:spPr>
                     <a:xfrm>
                       <a:off x="0" y="0"/>
-                      <a:ext cx="2466667" cy="1561905"/>
-                    </a:xfrm>
-                    <a:prstGeom prst="rect">
-                      <a:avLst/>
-                    </a:prstGeom>
-                  </pic:spPr>
-                </pic:pic>
-              </a:graphicData>
-            </a:graphic>
-          </wp:inline>
-        </w:drawing>
-      </w:r>
-    </w:p>
-    <w:p>
-      <w:pPr>
-        <w:pStyle w:val="ListParagraph"/>
-        <w:numPr>
-          <w:ilvl w:val="0"/>
-          <w:numId w:val="36"/>
-        </w:numPr>
-      </w:pPr>
-      <w:r>
-        <w:t xml:space="preserve">Select the </w:t>
-      </w:r>
-      <w:r>
-        <w:rPr>
-          <w:b/>
-        </w:rPr>
-        <w:t>Deploy</w:t>
-      </w:r>
-      <w:r>
-        <w:t xml:space="preserve"> tab and check out the available options that range from Azure Web Site deployment to PowerShell execution and file copy. For simplicity, let’s deplo</w:t>
-      </w:r>
-      <w:r>
-        <w:t>y to the local machine using</w:t>
-      </w:r>
-      <w:r>
-        <w:t xml:space="preserve"> </w:t>
-      </w:r>
-      <w:r>
-        <w:rPr>
-          <w:b/>
-        </w:rPr>
-        <w:t>Windows Machine File Copy</w:t>
-      </w:r>
-      <w:r>
-        <w:t>, so click</w:t>
-      </w:r>
-      <w:r>
-        <w:t xml:space="preserve"> its</w:t>
-      </w:r>
-      <w:r>
-        <w:t xml:space="preserve"> </w:t>
-      </w:r>
-      <w:r>
-        <w:rPr>
-          <w:b/>
-        </w:rPr>
-        <w:t>Add</w:t>
-      </w:r>
-      <w:r>
-        <w:t>.</w:t>
-      </w:r>
-    </w:p>
-    <w:p>
-      <w:pPr>
-        <w:pStyle w:val="ListParagraph"/>
-        <w:ind w:left="360"/>
-      </w:pPr>
-      <w:r>
-        <w:rPr>
-          <w:noProof/>
-          <w:lang w:bidi="ar-SA"/>
-        </w:rPr>
-        <w:lastRenderedPageBreak/>
-        <w:drawing>
-          <wp:inline distT="0" distB="0" distL="0" distR="0" wp14:anchorId="4E6C23B4" wp14:editId="25A29146">
-            <wp:extent cx="5228571" cy="2285714"/>
-            <wp:effectExtent l="0" t="0" r="0" b="635"/>
-            <wp:docPr id="115" name="Picture 115"/>
-            <wp:cNvGraphicFramePr>
-              <a:graphicFrameLocks xmlns:a="http://schemas.openxmlformats.org/drawingml/2006/main" noChangeAspect="1"/>
-            </wp:cNvGraphicFramePr>
-            <a:graphic xmlns:a="http://schemas.openxmlformats.org/drawingml/2006/main">
-              <a:graphicData uri="http://schemas.openxmlformats.org/drawingml/2006/picture">
-                <pic:pic xmlns:pic="http://schemas.openxmlformats.org/drawingml/2006/picture">
-                  <pic:nvPicPr>
-                    <pic:cNvPr id="1" name=""/>
-                    <pic:cNvPicPr/>
-                  </pic:nvPicPr>
-                  <pic:blipFill>
-                    <a:blip r:embed="rId80"/>
-                    <a:stretch>
-                      <a:fillRect/>
-                    </a:stretch>
-                  </pic:blipFill>
-                  <pic:spPr>
-                    <a:xfrm>
-                      <a:off x="0" y="0"/>
                       <a:ext cx="5228571" cy="2285714"/>
                     </a:xfrm>
                     <a:prstGeom prst="rect">
@@ -7169,7 +7096,7 @@
                     </pic:cNvPicPr>
                   </pic:nvPicPr>
                   <pic:blipFill>
-                    <a:blip r:embed="rId81">
+                    <a:blip r:embed="rId80">
                       <a:extLst>
                         <a:ext uri="{28A0092B-C50C-407E-A947-70E740481C1C}">
                           <a14:useLocalDpi xmlns:a14="http://schemas.microsoft.com/office/drawing/2010/main" val="0"/>
@@ -7356,7 +7283,7 @@
                     </pic:cNvPicPr>
                   </pic:nvPicPr>
                   <pic:blipFill>
-                    <a:blip r:embed="rId82">
+                    <a:blip r:embed="rId81">
                       <a:extLst>
                         <a:ext uri="{28A0092B-C50C-407E-A947-70E740481C1C}">
                           <a14:useLocalDpi xmlns:a14="http://schemas.microsoft.com/office/drawing/2010/main" val="0"/>
@@ -7450,7 +7377,7 @@
                     <pic:cNvPicPr/>
                   </pic:nvPicPr>
                   <pic:blipFill>
-                    <a:blip r:embed="rId83"/>
+                    <a:blip r:embed="rId82"/>
                     <a:stretch>
                       <a:fillRect/>
                     </a:stretch>
@@ -7482,7 +7409,7 @@
         <w:pStyle w:val="Heading2"/>
       </w:pPr>
       <w:bookmarkStart w:id="32" w:name="_Toc472623724"/>
-      <w:bookmarkStart w:id="33" w:name="_Toc497943202"/>
+      <w:bookmarkStart w:id="33" w:name="_Toc500246527"/>
       <w:r>
         <w:t>Task 3: Configuring Continuous Integration</w:t>
       </w:r>
@@ -7556,7 +7483,7 @@
                     <pic:cNvPicPr/>
                   </pic:nvPicPr>
                   <pic:blipFill>
-                    <a:blip r:embed="rId84"/>
+                    <a:blip r:embed="rId83"/>
                     <a:stretch>
                       <a:fillRect/>
                     </a:stretch>
@@ -7627,7 +7554,7 @@
                     </pic:cNvPicPr>
                   </pic:nvPicPr>
                   <pic:blipFill>
-                    <a:blip r:embed="rId85">
+                    <a:blip r:embed="rId84">
                       <a:extLst>
                         <a:ext uri="{28A0092B-C50C-407E-A947-70E740481C1C}">
                           <a14:useLocalDpi xmlns:a14="http://schemas.microsoft.com/office/drawing/2010/main" val="0"/>
@@ -7719,7 +7646,7 @@
                     <pic:cNvPicPr/>
                   </pic:nvPicPr>
                   <pic:blipFill>
-                    <a:blip r:embed="rId86"/>
+                    <a:blip r:embed="rId85"/>
                     <a:stretch>
                       <a:fillRect/>
                     </a:stretch>
@@ -7816,7 +7743,7 @@
                     <pic:cNvPicPr/>
                   </pic:nvPicPr>
                   <pic:blipFill>
-                    <a:blip r:embed="rId68"/>
+                    <a:blip r:embed="rId67"/>
                     <a:stretch>
                       <a:fillRect/>
                     </a:stretch>
@@ -7848,7 +7775,7 @@
         <w:pStyle w:val="Heading2"/>
       </w:pPr>
       <w:bookmarkStart w:id="34" w:name="_Toc472623725"/>
-      <w:bookmarkStart w:id="35" w:name="_Toc497943203"/>
+      <w:bookmarkStart w:id="35" w:name="_Toc500246528"/>
       <w:r>
         <w:t>Task 4: Triggering a Continuous Integration Build</w:t>
       </w:r>
@@ -7923,7 +7850,7 @@
                     </pic:cNvPicPr>
                   </pic:nvPicPr>
                   <pic:blipFill>
-                    <a:blip r:embed="rId87">
+                    <a:blip r:embed="rId86">
                       <a:extLst>
                         <a:ext uri="{28A0092B-C50C-407E-A947-70E740481C1C}">
                           <a14:useLocalDpi xmlns:a14="http://schemas.microsoft.com/office/drawing/2010/main" val="0"/>
@@ -8032,7 +7959,7 @@
                     </pic:cNvPicPr>
                   </pic:nvPicPr>
                   <pic:blipFill>
-                    <a:blip r:embed="rId88">
+                    <a:blip r:embed="rId87">
                       <a:extLst>
                         <a:ext uri="{28A0092B-C50C-407E-A947-70E740481C1C}">
                           <a14:useLocalDpi xmlns:a14="http://schemas.microsoft.com/office/drawing/2010/main" val="0"/>
@@ -8130,7 +8057,7 @@
                     <pic:cNvPicPr/>
                   </pic:nvPicPr>
                   <pic:blipFill>
-                    <a:blip r:embed="rId89"/>
+                    <a:blip r:embed="rId88"/>
                     <a:stretch>
                       <a:fillRect/>
                     </a:stretch>
@@ -8224,6 +8151,67 @@
             <wp:extent cx="6172200" cy="2523490"/>
             <wp:effectExtent l="0" t="0" r="0" b="0"/>
             <wp:docPr id="126" name="Picture 126"/>
+            <wp:cNvGraphicFramePr>
+              <a:graphicFrameLocks xmlns:a="http://schemas.openxmlformats.org/drawingml/2006/main" noChangeAspect="1"/>
+            </wp:cNvGraphicFramePr>
+            <a:graphic xmlns:a="http://schemas.openxmlformats.org/drawingml/2006/main">
+              <a:graphicData uri="http://schemas.openxmlformats.org/drawingml/2006/picture">
+                <pic:pic xmlns:pic="http://schemas.openxmlformats.org/drawingml/2006/picture">
+                  <pic:nvPicPr>
+                    <pic:cNvPr id="1" name=""/>
+                    <pic:cNvPicPr/>
+                  </pic:nvPicPr>
+                  <pic:blipFill>
+                    <a:blip r:embed="rId89"/>
+                    <a:stretch>
+                      <a:fillRect/>
+                    </a:stretch>
+                  </pic:blipFill>
+                  <pic:spPr>
+                    <a:xfrm>
+                      <a:off x="0" y="0"/>
+                      <a:ext cx="6172200" cy="2523490"/>
+                    </a:xfrm>
+                    <a:prstGeom prst="rect">
+                      <a:avLst/>
+                    </a:prstGeom>
+                  </pic:spPr>
+                </pic:pic>
+              </a:graphicData>
+            </a:graphic>
+          </wp:inline>
+        </w:drawing>
+      </w:r>
+    </w:p>
+    <w:p>
+      <w:pPr>
+        <w:pStyle w:val="ListParagraph"/>
+        <w:numPr>
+          <w:ilvl w:val="0"/>
+          <w:numId w:val="38"/>
+        </w:numPr>
+        <w:ind w:left="360"/>
+      </w:pPr>
+      <w:r>
+        <w:t>Here you can review the build results.</w:t>
+      </w:r>
+    </w:p>
+    <w:p>
+      <w:pPr>
+        <w:pStyle w:val="ListParagraph"/>
+        <w:ind w:left="360"/>
+      </w:pPr>
+      <w:r>
+        <w:rPr>
+          <w:noProof/>
+          <w:lang w:bidi="ar-SA"/>
+        </w:rPr>
+        <w:lastRenderedPageBreak/>
+        <w:drawing>
+          <wp:inline distT="0" distB="0" distL="0" distR="0" wp14:anchorId="34DB8DAB" wp14:editId="0386D149">
+            <wp:extent cx="6172200" cy="2158365"/>
+            <wp:effectExtent l="0" t="0" r="0" b="0"/>
+            <wp:docPr id="127" name="Picture 127"/>
             <wp:cNvGraphicFramePr>
               <a:graphicFrameLocks xmlns:a="http://schemas.openxmlformats.org/drawingml/2006/main" noChangeAspect="1"/>
             </wp:cNvGraphicFramePr>
@@ -8243,67 +8231,6 @@
                   <pic:spPr>
                     <a:xfrm>
                       <a:off x="0" y="0"/>
-                      <a:ext cx="6172200" cy="2523490"/>
-                    </a:xfrm>
-                    <a:prstGeom prst="rect">
-                      <a:avLst/>
-                    </a:prstGeom>
-                  </pic:spPr>
-                </pic:pic>
-              </a:graphicData>
-            </a:graphic>
-          </wp:inline>
-        </w:drawing>
-      </w:r>
-    </w:p>
-    <w:p>
-      <w:pPr>
-        <w:pStyle w:val="ListParagraph"/>
-        <w:numPr>
-          <w:ilvl w:val="0"/>
-          <w:numId w:val="38"/>
-        </w:numPr>
-        <w:ind w:left="360"/>
-      </w:pPr>
-      <w:r>
-        <w:t>Here you can review the build results.</w:t>
-      </w:r>
-    </w:p>
-    <w:p>
-      <w:pPr>
-        <w:pStyle w:val="ListParagraph"/>
-        <w:ind w:left="360"/>
-      </w:pPr>
-      <w:r>
-        <w:rPr>
-          <w:noProof/>
-          <w:lang w:bidi="ar-SA"/>
-        </w:rPr>
-        <w:lastRenderedPageBreak/>
-        <w:drawing>
-          <wp:inline distT="0" distB="0" distL="0" distR="0" wp14:anchorId="34DB8DAB" wp14:editId="0386D149">
-            <wp:extent cx="6172200" cy="2158365"/>
-            <wp:effectExtent l="0" t="0" r="0" b="0"/>
-            <wp:docPr id="127" name="Picture 127"/>
-            <wp:cNvGraphicFramePr>
-              <a:graphicFrameLocks xmlns:a="http://schemas.openxmlformats.org/drawingml/2006/main" noChangeAspect="1"/>
-            </wp:cNvGraphicFramePr>
-            <a:graphic xmlns:a="http://schemas.openxmlformats.org/drawingml/2006/main">
-              <a:graphicData uri="http://schemas.openxmlformats.org/drawingml/2006/picture">
-                <pic:pic xmlns:pic="http://schemas.openxmlformats.org/drawingml/2006/picture">
-                  <pic:nvPicPr>
-                    <pic:cNvPr id="1" name=""/>
-                    <pic:cNvPicPr/>
-                  </pic:nvPicPr>
-                  <pic:blipFill>
-                    <a:blip r:embed="rId91"/>
-                    <a:stretch>
-                      <a:fillRect/>
-                    </a:stretch>
-                  </pic:blipFill>
-                  <pic:spPr>
-                    <a:xfrm>
-                      <a:off x="0" y="0"/>
                       <a:ext cx="6172200" cy="2158365"/>
                     </a:xfrm>
                     <a:prstGeom prst="rect">
@@ -8319,12 +8246,12 @@
     </w:p>
     <w:p/>
     <w:sectPr>
-      <w:headerReference w:type="even" r:id="rId92"/>
-      <w:headerReference w:type="default" r:id="rId93"/>
-      <w:footerReference w:type="even" r:id="rId94"/>
-      <w:footerReference w:type="default" r:id="rId95"/>
-      <w:headerReference w:type="first" r:id="rId96"/>
-      <w:footerReference w:type="first" r:id="rId97"/>
+      <w:headerReference w:type="even" r:id="rId91"/>
+      <w:headerReference w:type="default" r:id="rId92"/>
+      <w:footerReference w:type="even" r:id="rId93"/>
+      <w:footerReference w:type="default" r:id="rId94"/>
+      <w:headerReference w:type="first" r:id="rId95"/>
+      <w:footerReference w:type="first" r:id="rId96"/>
       <w:pgSz w:w="12240" w:h="15840"/>
       <w:pgMar w:top="1440" w:right="1080" w:bottom="1440" w:left="1440" w:header="720" w:footer="720" w:gutter="0"/>
       <w:cols w:space="720"/>
@@ -14921,10 +14848,25 @@
 </a:theme>
 </file>
 
-<file path=customXml/item1.xml>��< ? x m l   v e r s i o n = " 1 . 0 "   e n c o d i n g = " u t f - 1 6 " ? > < t o c   x m l n s : x s i = " h t t p : / / w w w . w 3 . o r g / 2 0 0 1 / X M L S c h e m a - i n s t a n c e "   x m l n s : x s d = " h t t p : / / w w w . w 3 . o r g / 2 0 0 1 / X M L S c h e m a " / > 
+<file path=customXml/item1.xml><?xml version="1.0" encoding="utf-8"?>
+<?mso-contentType ?>
+<FormTemplates xmlns="http://schemas.microsoft.com/sharepoint/v3/contenttype/forms">
+  <Display>DocumentLibraryForm</Display>
+  <Edit>DocumentLibraryForm</Edit>
+  <New>DocumentLibraryForm</New>
+</FormTemplates>
 </file>
 
-<file path=customXml/item2.xml><?xml version="1.0" encoding="utf-8"?>
+<file path=customXml/item2.xml>��< ? x m l   v e r s i o n = " 1 . 0 "   e n c o d i n g = " u t f - 1 6 " ? > < t o c   x m l n s : x s i = " h t t p : / / w w w . w 3 . o r g / 2 0 0 1 / X M L S c h e m a - i n s t a n c e "   x m l n s : x s d = " h t t p : / / w w w . w 3 . o r g / 2 0 0 1 / X M L S c h e m a " / > 
+</file>
+
+<file path=customXml/item3.xml><?xml version="1.0" encoding="utf-8"?>
+<p:properties xmlns:p="http://schemas.microsoft.com/office/2006/metadata/properties" xmlns:xsi="http://www.w3.org/2001/XMLSchema-instance" xmlns:pc="http://schemas.microsoft.com/office/infopath/2007/PartnerControls">
+  <documentManagement/>
+</p:properties>
+</file>
+
+<file path=customXml/item4.xml><?xml version="1.0" encoding="utf-8"?>
 <ct:contentTypeSchema xmlns:ct="http://schemas.microsoft.com/office/2006/metadata/contentType" xmlns:ma="http://schemas.microsoft.com/office/2006/metadata/properties/metaAttributes" ct:_="" ma:_="" ma:contentTypeName="Document" ma:contentTypeID="0x01010025907C08885A4B448C4B7687DE2703F9" ma:contentTypeVersion="0" ma:contentTypeDescription="Create a new document." ma:contentTypeScope="" ma:versionID="fca7f7617ec91df58bf1447f2d74720e">
   <xsd:schema xmlns:xsd="http://www.w3.org/2001/XMLSchema" xmlns:xs="http://www.w3.org/2001/XMLSchema" xmlns:p="http://schemas.microsoft.com/office/2006/metadata/properties" targetNamespace="http://schemas.microsoft.com/office/2006/metadata/properties" ma:root="true" ma:fieldsID="19ef3d69f22175d46987ff5beab34715">
     <xsd:element name="properties">
@@ -15038,26 +14980,19 @@
 </ct:contentTypeSchema>
 </file>
 
-<file path=customXml/item3.xml><?xml version="1.0" encoding="utf-8"?>
-<?mso-contentType ?>
-<FormTemplates xmlns="http://schemas.microsoft.com/sharepoint/v3/contenttype/forms">
-  <Display>DocumentLibraryForm</Display>
-  <Edit>DocumentLibraryForm</Edit>
-  <New>DocumentLibraryForm</New>
-</FormTemplates>
-</file>
-
-<file path=customXml/item4.xml><?xml version="1.0" encoding="utf-8"?>
-<p:properties xmlns:p="http://schemas.microsoft.com/office/2006/metadata/properties" xmlns:xsi="http://www.w3.org/2001/XMLSchema-instance" xmlns:pc="http://schemas.microsoft.com/office/infopath/2007/PartnerControls">
-  <documentManagement/>
-</p:properties>
-</file>
-
 <file path=customXml/item5.xml><?xml version="1.0" encoding="utf-8"?>
 <b:Sources xmlns:b="http://schemas.openxmlformats.org/officeDocument/2006/bibliography" xmlns="http://schemas.openxmlformats.org/officeDocument/2006/bibliography" SelectedStyle="\APASixthEditionOfficeOnline.xsl" StyleName="APA" Version="6"/>
 </file>
 
 <file path=customXml/itemProps1.xml><?xml version="1.0" encoding="utf-8"?>
+<ds:datastoreItem xmlns:ds="http://schemas.openxmlformats.org/officeDocument/2006/customXml" ds:itemID="{A04731F0-8318-4F12-A4E6-D0CDE1E0D1E0}">
+  <ds:schemaRefs>
+    <ds:schemaRef ds:uri="http://schemas.microsoft.com/sharepoint/v3/contenttype/forms"/>
+  </ds:schemaRefs>
+</ds:datastoreItem>
+</file>
+
+<file path=customXml/itemProps2.xml><?xml version="1.0" encoding="utf-8"?>
 <ds:datastoreItem xmlns:ds="http://schemas.openxmlformats.org/officeDocument/2006/customXml" ds:itemID="{2B4E3624-18D3-4838-B6C9-CA3567EFE675}">
   <ds:schemaRefs>
     <ds:schemaRef ds:uri="http://www.w3.org/2001/XMLSchema"/>
@@ -15065,7 +15000,16 @@
 </ds:datastoreItem>
 </file>
 
-<file path=customXml/itemProps2.xml><?xml version="1.0" encoding="utf-8"?>
+<file path=customXml/itemProps3.xml><?xml version="1.0" encoding="utf-8"?>
+<ds:datastoreItem xmlns:ds="http://schemas.openxmlformats.org/officeDocument/2006/customXml" ds:itemID="{D5B9A471-6C36-4B4B-96FA-DE9DBD80BDEF}">
+  <ds:schemaRefs>
+    <ds:schemaRef ds:uri="http://schemas.microsoft.com/office/2006/metadata/properties"/>
+    <ds:schemaRef ds:uri="http://schemas.microsoft.com/office/infopath/2007/PartnerControls"/>
+  </ds:schemaRefs>
+</ds:datastoreItem>
+</file>
+
+<file path=customXml/itemProps4.xml><?xml version="1.0" encoding="utf-8"?>
 <ds:datastoreItem xmlns:ds="http://schemas.openxmlformats.org/officeDocument/2006/customXml" ds:itemID="{C21EB1E6-18EF-450E-A8C5-0CCCE5DDC56B}">
   <ds:schemaRefs>
     <ds:schemaRef ds:uri="http://schemas.microsoft.com/office/2006/metadata/contentType"/>
@@ -15081,25 +15025,8 @@
 </ds:datastoreItem>
 </file>
 
-<file path=customXml/itemProps3.xml><?xml version="1.0" encoding="utf-8"?>
-<ds:datastoreItem xmlns:ds="http://schemas.openxmlformats.org/officeDocument/2006/customXml" ds:itemID="{A04731F0-8318-4F12-A4E6-D0CDE1E0D1E0}">
-  <ds:schemaRefs>
-    <ds:schemaRef ds:uri="http://schemas.microsoft.com/sharepoint/v3/contenttype/forms"/>
-  </ds:schemaRefs>
-</ds:datastoreItem>
-</file>
-
-<file path=customXml/itemProps4.xml><?xml version="1.0" encoding="utf-8"?>
-<ds:datastoreItem xmlns:ds="http://schemas.openxmlformats.org/officeDocument/2006/customXml" ds:itemID="{D5B9A471-6C36-4B4B-96FA-DE9DBD80BDEF}">
-  <ds:schemaRefs>
-    <ds:schemaRef ds:uri="http://schemas.microsoft.com/office/2006/metadata/properties"/>
-    <ds:schemaRef ds:uri="http://schemas.microsoft.com/office/infopath/2007/PartnerControls"/>
-  </ds:schemaRefs>
-</ds:datastoreItem>
-</file>
-
 <file path=customXml/itemProps5.xml><?xml version="1.0" encoding="utf-8"?>
-<ds:datastoreItem xmlns:ds="http://schemas.openxmlformats.org/officeDocument/2006/customXml" ds:itemID="{C975F029-B570-477E-9C4F-1F256DA02D89}">
+<ds:datastoreItem xmlns:ds="http://schemas.openxmlformats.org/officeDocument/2006/customXml" ds:itemID="{05286F5D-7D2F-40C1-BA83-676EB9BA9A88}">
   <ds:schemaRefs>
     <ds:schemaRef ds:uri="http://schemas.openxmlformats.org/officeDocument/2006/bibliography"/>
   </ds:schemaRefs>

</xml_diff>